<commit_message>
fixed a typo in project management
</commit_message>
<xml_diff>
--- a/documents/project management/Project Management.docx
+++ b/documents/project management/Project Management.docx
@@ -4,13 +4,6 @@
   <w:body>
     <w:sdt>
       <w:sdtPr>
-        <w:id w:val="-259684585"/>
-        <w:docPartObj>
-          <w:docPartGallery w:val="Cover Pages"/>
-          <w:docPartUnique/>
-        </w:docPartObj>
-      </w:sdtPr>
-      <w:sdtEndPr>
         <w:rPr>
           <w:rFonts w:asciiTheme="majorHAnsi" w:eastAsiaTheme="majorEastAsia" w:hAnsiTheme="majorHAnsi" w:cstheme="majorBidi"/>
           <w:spacing w:val="-10"/>
@@ -18,7 +11,13 @@
           <w:sz w:val="56"/>
           <w:szCs w:val="56"/>
         </w:rPr>
-      </w:sdtEndPr>
+        <w:id w:val="-259684585"/>
+        <w:docPartObj>
+          <w:docPartGallery w:val="Cover Pages"/>
+          <w:docPartUnique/>
+        </w:docPartObj>
+      </w:sdtPr>
+      <w:sdtEndPr/>
       <w:sdtContent>
         <w:p/>
         <w:p>
@@ -522,8 +521,6 @@
           <w:noProof/>
         </w:rPr>
       </w:pPr>
-      <w:bookmarkStart w:id="0" w:name="_GoBack"/>
-      <w:bookmarkEnd w:id="0"/>
     </w:p>
     <w:p>
       <w:pPr>
@@ -881,6 +878,8 @@
         <w:lastRenderedPageBreak/>
         <w:t>Resources</w:t>
       </w:r>
+      <w:bookmarkStart w:id="0" w:name="_GoBack"/>
+      <w:bookmarkEnd w:id="0"/>
     </w:p>
     <w:p>
       <w:r>
@@ -1599,10 +1598,7 @@
           </w:tcPr>
           <w:p>
             <w:r>
-              <w:t>Iteration #</w:t>
-            </w:r>
-            <w:r>
-              <w:t>2</w:t>
+              <w:t>Iteration #2</w:t>
             </w:r>
           </w:p>
         </w:tc>
@@ -1998,10 +1994,7 @@
           </w:tcPr>
           <w:p>
             <w:r>
-              <w:t>Iteration #</w:t>
-            </w:r>
-            <w:r>
-              <w:t>3</w:t>
+              <w:t>Iteration #3</w:t>
             </w:r>
           </w:p>
         </w:tc>
@@ -2033,10 +2026,7 @@
           </w:tcPr>
           <w:p>
             <w:r>
-              <w:t>23</w:t>
-            </w:r>
-            <w:r>
-              <w:t>.10.2017</w:t>
+              <w:t>23.10.2017</w:t>
             </w:r>
           </w:p>
         </w:tc>
@@ -2047,10 +2037,7 @@
           </w:tcPr>
           <w:p>
             <w:r>
-              <w:t>03.11</w:t>
-            </w:r>
-            <w:r>
-              <w:t>.2017</w:t>
+              <w:t>03.11.2017</w:t>
             </w:r>
           </w:p>
         </w:tc>
@@ -2573,7 +2560,7 @@
         <w:rStyle w:val="PageNumber"/>
         <w:noProof/>
       </w:rPr>
-      <w:t>2</w:t>
+      <w:t>3</w:t>
     </w:r>
     <w:r>
       <w:rPr>
@@ -2634,7 +2621,10 @@
     </w:r>
     <w:r>
       <w:tab/>
-      <w:t>Project Analysis</w:t>
+      <w:t xml:space="preserve">Project </w:t>
+    </w:r>
+    <w:r>
+      <w:t>Management</w:t>
     </w:r>
   </w:p>
 </w:hdr>
@@ -6521,7 +6511,7 @@
 </file>
 
 <file path=customXml/itemProps1.xml><?xml version="1.0" encoding="utf-8"?>
-<ds:datastoreItem xmlns:ds="http://schemas.openxmlformats.org/officeDocument/2006/customXml" ds:itemID="{89F0A5E9-E274-174D-9573-1E565B93ABF7}">
+<ds:datastoreItem xmlns:ds="http://schemas.openxmlformats.org/officeDocument/2006/customXml" ds:itemID="{45A603A6-FAF8-1F4C-A958-40744B124065}">
   <ds:schemaRefs>
     <ds:schemaRef ds:uri="http://schemas.openxmlformats.org/officeDocument/2006/bibliography"/>
   </ds:schemaRefs>

</xml_diff>

<commit_message>
updated project management documents for tomorrow
</commit_message>
<xml_diff>
--- a/documents/project management/Project Management.docx
+++ b/documents/project management/Project Management.docx
@@ -599,20 +599,6 @@
         </w:rPr>
       </w:pPr>
     </w:p>
-    <w:p>
-      <w:pPr>
-        <w:rPr>
-          <w:noProof/>
-        </w:rPr>
-      </w:pPr>
-    </w:p>
-    <w:p>
-      <w:pPr>
-        <w:rPr>
-          <w:noProof/>
-        </w:rPr>
-      </w:pPr>
-    </w:p>
     <w:tbl>
       <w:tblPr>
         <w:tblStyle w:val="GridTable5Dark-Accent1"/>
@@ -859,13 +845,64 @@
           </w:p>
         </w:tc>
       </w:tr>
+      <w:tr>
+        <w:tc>
+          <w:tcPr>
+            <w:tcW w:w="1129" w:type="dxa"/>
+          </w:tcPr>
+          <w:p>
+            <w:r>
+              <w:t>1.</w:t>
+            </w:r>
+            <w:r>
+              <w:t>3</w:t>
+            </w:r>
+          </w:p>
+        </w:tc>
+        <w:tc>
+          <w:tcPr>
+            <w:tcW w:w="4395" w:type="dxa"/>
+          </w:tcPr>
+          <w:p>
+            <w:r>
+              <w:t xml:space="preserve">Created planning, task assignments and time estimations for </w:t>
+            </w:r>
+            <w:r>
+              <w:t>iteration #4</w:t>
+            </w:r>
+            <w:r>
+              <w:t>.</w:t>
+            </w:r>
+          </w:p>
+        </w:tc>
+        <w:tc>
+          <w:tcPr>
+            <w:tcW w:w="1710" w:type="dxa"/>
+          </w:tcPr>
+          <w:p>
+            <w:r>
+              <w:t>06.11</w:t>
+            </w:r>
+            <w:bookmarkStart w:id="0" w:name="_GoBack"/>
+            <w:bookmarkEnd w:id="0"/>
+            <w:r>
+              <w:t>.2017</w:t>
+            </w:r>
+          </w:p>
+        </w:tc>
+        <w:tc>
+          <w:tcPr>
+            <w:tcW w:w="1776" w:type="dxa"/>
+          </w:tcPr>
+          <w:p>
+            <w:r>
+              <w:t>N. Eckhart</w:t>
+            </w:r>
+          </w:p>
+        </w:tc>
+      </w:tr>
     </w:tbl>
     <w:p/>
-    <w:p>
-      <w:r>
-        <w:br w:type="page"/>
-      </w:r>
-    </w:p>
     <w:p>
       <w:pPr>
         <w:pStyle w:val="Heading1"/>
@@ -878,8 +915,6 @@
         <w:lastRenderedPageBreak/>
         <w:t>Resources</w:t>
       </w:r>
-      <w:bookmarkStart w:id="0" w:name="_GoBack"/>
-      <w:bookmarkEnd w:id="0"/>
     </w:p>
     <w:p>
       <w:r>
@@ -2412,6 +2447,601 @@
           <w:p>
             <w:r>
               <w:t>6</w:t>
+            </w:r>
+          </w:p>
+        </w:tc>
+        <w:tc>
+          <w:tcPr>
+            <w:tcW w:w="4299" w:type="dxa"/>
+          </w:tcPr>
+          <w:p>
+            <w:r>
+              <w:t>Update Glossary as needed</w:t>
+            </w:r>
+          </w:p>
+        </w:tc>
+        <w:tc>
+          <w:tcPr>
+            <w:tcW w:w="1410" w:type="dxa"/>
+          </w:tcPr>
+          <w:p>
+            <w:r>
+              <w:t>Team</w:t>
+            </w:r>
+          </w:p>
+        </w:tc>
+        <w:tc>
+          <w:tcPr>
+            <w:tcW w:w="1248" w:type="dxa"/>
+            <w:gridSpan w:val="2"/>
+          </w:tcPr>
+          <w:p>
+            <w:r>
+              <w:t>2hrs</w:t>
+            </w:r>
+          </w:p>
+        </w:tc>
+        <w:tc>
+          <w:tcPr>
+            <w:tcW w:w="1349" w:type="dxa"/>
+          </w:tcPr>
+          <w:p/>
+        </w:tc>
+      </w:tr>
+    </w:tbl>
+    <w:p/>
+    <w:p/>
+    <w:p/>
+    <w:p/>
+    <w:p/>
+    <w:p>
+      <w:pPr>
+        <w:pStyle w:val="Heading2"/>
+        <w:numPr>
+          <w:ilvl w:val="1"/>
+          <w:numId w:val="14"/>
+        </w:numPr>
+      </w:pPr>
+      <w:r>
+        <w:lastRenderedPageBreak/>
+        <w:t xml:space="preserve">Iteration </w:t>
+      </w:r>
+      <w:r>
+        <w:t>#4</w:t>
+      </w:r>
+    </w:p>
+    <w:p/>
+    <w:tbl>
+      <w:tblPr>
+        <w:tblStyle w:val="GridTable5Dark-Accent1"/>
+        <w:tblW w:w="0" w:type="auto"/>
+        <w:tblCellMar>
+          <w:top w:w="142" w:type="dxa"/>
+          <w:left w:w="142" w:type="dxa"/>
+          <w:bottom w:w="142" w:type="dxa"/>
+          <w:right w:w="142" w:type="dxa"/>
+        </w:tblCellMar>
+        <w:tblLook w:val="0620" w:firstRow="1" w:lastRow="0" w:firstColumn="0" w:lastColumn="0" w:noHBand="1" w:noVBand="1"/>
+      </w:tblPr>
+      <w:tblGrid>
+        <w:gridCol w:w="704"/>
+        <w:gridCol w:w="4299"/>
+        <w:gridCol w:w="1410"/>
+        <w:gridCol w:w="632"/>
+        <w:gridCol w:w="616"/>
+        <w:gridCol w:w="1349"/>
+      </w:tblGrid>
+      <w:tr>
+        <w:trPr>
+          <w:cnfStyle w:val="100000000000" w:firstRow="1" w:lastRow="0" w:firstColumn="0" w:lastColumn="0" w:oddVBand="0" w:evenVBand="0" w:oddHBand="0" w:evenHBand="0" w:firstRowFirstColumn="0" w:firstRowLastColumn="0" w:lastRowFirstColumn="0" w:lastRowLastColumn="0"/>
+        </w:trPr>
+        <w:tc>
+          <w:tcPr>
+            <w:tcW w:w="9010" w:type="dxa"/>
+            <w:gridSpan w:val="6"/>
+          </w:tcPr>
+          <w:p>
+            <w:r>
+              <w:t>Iteration #</w:t>
+            </w:r>
+            <w:r>
+              <w:t>4</w:t>
+            </w:r>
+          </w:p>
+        </w:tc>
+      </w:tr>
+      <w:tr>
+        <w:tc>
+          <w:tcPr>
+            <w:tcW w:w="5003" w:type="dxa"/>
+            <w:gridSpan w:val="2"/>
+          </w:tcPr>
+          <w:p>
+            <w:pPr>
+              <w:rPr>
+                <w:b/>
+              </w:rPr>
+            </w:pPr>
+            <w:r>
+              <w:rPr>
+                <w:b/>
+              </w:rPr>
+              <w:t>Elaboration Phase</w:t>
+            </w:r>
+          </w:p>
+        </w:tc>
+        <w:tc>
+          <w:tcPr>
+            <w:tcW w:w="2042" w:type="dxa"/>
+            <w:gridSpan w:val="2"/>
+          </w:tcPr>
+          <w:p>
+            <w:r>
+              <w:t>06.11</w:t>
+            </w:r>
+            <w:r>
+              <w:t>.2017</w:t>
+            </w:r>
+          </w:p>
+        </w:tc>
+        <w:tc>
+          <w:tcPr>
+            <w:tcW w:w="1965" w:type="dxa"/>
+            <w:gridSpan w:val="2"/>
+          </w:tcPr>
+          <w:p>
+            <w:r>
+              <w:t>17</w:t>
+            </w:r>
+            <w:r>
+              <w:t>.11.2017</w:t>
+            </w:r>
+          </w:p>
+        </w:tc>
+      </w:tr>
+      <w:tr>
+        <w:tc>
+          <w:tcPr>
+            <w:tcW w:w="704" w:type="dxa"/>
+            <w:shd w:val="clear" w:color="auto" w:fill="4472C4" w:themeFill="accent1"/>
+          </w:tcPr>
+          <w:p>
+            <w:pPr>
+              <w:rPr>
+                <w:b/>
+                <w:color w:val="FFFFFF" w:themeColor="background1"/>
+              </w:rPr>
+            </w:pPr>
+            <w:r>
+              <w:rPr>
+                <w:b/>
+                <w:color w:val="FFFFFF" w:themeColor="background1"/>
+              </w:rPr>
+              <w:t>No.</w:t>
+            </w:r>
+          </w:p>
+        </w:tc>
+        <w:tc>
+          <w:tcPr>
+            <w:tcW w:w="4299" w:type="dxa"/>
+            <w:shd w:val="clear" w:color="auto" w:fill="4472C4" w:themeFill="accent1"/>
+          </w:tcPr>
+          <w:p>
+            <w:pPr>
+              <w:rPr>
+                <w:b/>
+                <w:color w:val="FFFFFF" w:themeColor="background1"/>
+              </w:rPr>
+            </w:pPr>
+            <w:r>
+              <w:rPr>
+                <w:b/>
+                <w:color w:val="FFFFFF" w:themeColor="background1"/>
+              </w:rPr>
+              <w:t>Task</w:t>
+            </w:r>
+          </w:p>
+        </w:tc>
+        <w:tc>
+          <w:tcPr>
+            <w:tcW w:w="1410" w:type="dxa"/>
+            <w:shd w:val="clear" w:color="auto" w:fill="4472C4" w:themeFill="accent1"/>
+          </w:tcPr>
+          <w:p>
+            <w:pPr>
+              <w:rPr>
+                <w:b/>
+                <w:color w:val="FFFFFF" w:themeColor="background1"/>
+              </w:rPr>
+            </w:pPr>
+            <w:r>
+              <w:rPr>
+                <w:b/>
+                <w:color w:val="FFFFFF" w:themeColor="background1"/>
+              </w:rPr>
+              <w:t>Assignee</w:t>
+            </w:r>
+          </w:p>
+        </w:tc>
+        <w:tc>
+          <w:tcPr>
+            <w:tcW w:w="1248" w:type="dxa"/>
+            <w:gridSpan w:val="2"/>
+            <w:shd w:val="clear" w:color="auto" w:fill="4472C4" w:themeFill="accent1"/>
+          </w:tcPr>
+          <w:p>
+            <w:pPr>
+              <w:rPr>
+                <w:b/>
+                <w:color w:val="FFFFFF" w:themeColor="background1"/>
+              </w:rPr>
+            </w:pPr>
+            <w:r>
+              <w:rPr>
+                <w:b/>
+                <w:color w:val="FFFFFF" w:themeColor="background1"/>
+              </w:rPr>
+              <w:t>Expected Time [h]</w:t>
+            </w:r>
+          </w:p>
+        </w:tc>
+        <w:tc>
+          <w:tcPr>
+            <w:tcW w:w="1349" w:type="dxa"/>
+            <w:shd w:val="clear" w:color="auto" w:fill="4472C4" w:themeFill="accent1"/>
+          </w:tcPr>
+          <w:p>
+            <w:pPr>
+              <w:rPr>
+                <w:b/>
+                <w:color w:val="FFFFFF" w:themeColor="background1"/>
+              </w:rPr>
+            </w:pPr>
+            <w:r>
+              <w:rPr>
+                <w:b/>
+                <w:color w:val="FFFFFF" w:themeColor="background1"/>
+              </w:rPr>
+              <w:t>Effective Time [h]</w:t>
+            </w:r>
+          </w:p>
+        </w:tc>
+      </w:tr>
+      <w:tr>
+        <w:tc>
+          <w:tcPr>
+            <w:tcW w:w="704" w:type="dxa"/>
+          </w:tcPr>
+          <w:p>
+            <w:r>
+              <w:t>1</w:t>
+            </w:r>
+          </w:p>
+        </w:tc>
+        <w:tc>
+          <w:tcPr>
+            <w:tcW w:w="4299" w:type="dxa"/>
+          </w:tcPr>
+          <w:p>
+            <w:r>
+              <w:t>Project Management</w:t>
+            </w:r>
+          </w:p>
+        </w:tc>
+        <w:tc>
+          <w:tcPr>
+            <w:tcW w:w="1410" w:type="dxa"/>
+          </w:tcPr>
+          <w:p>
+            <w:r>
+              <w:t>N. Eckhart</w:t>
+            </w:r>
+          </w:p>
+        </w:tc>
+        <w:tc>
+          <w:tcPr>
+            <w:tcW w:w="1248" w:type="dxa"/>
+            <w:gridSpan w:val="2"/>
+          </w:tcPr>
+          <w:p>
+            <w:r>
+              <w:t>4hrs</w:t>
+            </w:r>
+          </w:p>
+        </w:tc>
+        <w:tc>
+          <w:tcPr>
+            <w:tcW w:w="1349" w:type="dxa"/>
+          </w:tcPr>
+          <w:p/>
+        </w:tc>
+      </w:tr>
+      <w:tr>
+        <w:tc>
+          <w:tcPr>
+            <w:tcW w:w="704" w:type="dxa"/>
+          </w:tcPr>
+          <w:p>
+            <w:r>
+              <w:t>2</w:t>
+            </w:r>
+          </w:p>
+        </w:tc>
+        <w:tc>
+          <w:tcPr>
+            <w:tcW w:w="4299" w:type="dxa"/>
+          </w:tcPr>
+          <w:p>
+            <w:r>
+              <w:t>Compile all Artifacts from Iteration #3 into design document.</w:t>
+            </w:r>
+          </w:p>
+        </w:tc>
+        <w:tc>
+          <w:tcPr>
+            <w:tcW w:w="1410" w:type="dxa"/>
+          </w:tcPr>
+          <w:p>
+            <w:r>
+              <w:t>P. Meier</w:t>
+            </w:r>
+          </w:p>
+        </w:tc>
+        <w:tc>
+          <w:tcPr>
+            <w:tcW w:w="1248" w:type="dxa"/>
+            <w:gridSpan w:val="2"/>
+          </w:tcPr>
+          <w:p>
+            <w:r>
+              <w:t>6</w:t>
+            </w:r>
+            <w:r>
+              <w:t>hrs</w:t>
+            </w:r>
+          </w:p>
+        </w:tc>
+        <w:tc>
+          <w:tcPr>
+            <w:tcW w:w="1349" w:type="dxa"/>
+          </w:tcPr>
+          <w:p/>
+        </w:tc>
+      </w:tr>
+      <w:tr>
+        <w:tc>
+          <w:tcPr>
+            <w:tcW w:w="704" w:type="dxa"/>
+          </w:tcPr>
+          <w:p>
+            <w:r>
+              <w:t>3</w:t>
+            </w:r>
+          </w:p>
+        </w:tc>
+        <w:tc>
+          <w:tcPr>
+            <w:tcW w:w="4299" w:type="dxa"/>
+          </w:tcPr>
+          <w:p>
+            <w:r>
+              <w:t>Add additional descriptions required for design document diagrams.</w:t>
+            </w:r>
+          </w:p>
+        </w:tc>
+        <w:tc>
+          <w:tcPr>
+            <w:tcW w:w="1410" w:type="dxa"/>
+          </w:tcPr>
+          <w:p>
+            <w:r>
+              <w:t>S. Bösch</w:t>
+            </w:r>
+          </w:p>
+        </w:tc>
+        <w:tc>
+          <w:tcPr>
+            <w:tcW w:w="1248" w:type="dxa"/>
+            <w:gridSpan w:val="2"/>
+          </w:tcPr>
+          <w:p>
+            <w:r>
+              <w:t>6</w:t>
+            </w:r>
+            <w:r>
+              <w:t>hrs</w:t>
+            </w:r>
+          </w:p>
+        </w:tc>
+        <w:tc>
+          <w:tcPr>
+            <w:tcW w:w="1349" w:type="dxa"/>
+          </w:tcPr>
+          <w:p/>
+        </w:tc>
+      </w:tr>
+      <w:tr>
+        <w:tc>
+          <w:tcPr>
+            <w:tcW w:w="704" w:type="dxa"/>
+          </w:tcPr>
+          <w:p>
+            <w:r>
+              <w:t>4</w:t>
+            </w:r>
+          </w:p>
+        </w:tc>
+        <w:tc>
+          <w:tcPr>
+            <w:tcW w:w="4299" w:type="dxa"/>
+          </w:tcPr>
+          <w:p>
+            <w:r>
+              <w:t>Define UI</w:t>
+            </w:r>
+            <w:r>
+              <w:t xml:space="preserve"> Prototype parameters for implementation in the next iteration.</w:t>
+            </w:r>
+          </w:p>
+        </w:tc>
+        <w:tc>
+          <w:tcPr>
+            <w:tcW w:w="1410" w:type="dxa"/>
+          </w:tcPr>
+          <w:p>
+            <w:r>
+              <w:t>R. Emberger</w:t>
+            </w:r>
+          </w:p>
+        </w:tc>
+        <w:tc>
+          <w:tcPr>
+            <w:tcW w:w="1248" w:type="dxa"/>
+            <w:gridSpan w:val="2"/>
+          </w:tcPr>
+          <w:p>
+            <w:r>
+              <w:t>8</w:t>
+            </w:r>
+            <w:r>
+              <w:t>hrs</w:t>
+            </w:r>
+          </w:p>
+        </w:tc>
+        <w:tc>
+          <w:tcPr>
+            <w:tcW w:w="1349" w:type="dxa"/>
+          </w:tcPr>
+          <w:p/>
+        </w:tc>
+      </w:tr>
+      <w:tr>
+        <w:tc>
+          <w:tcPr>
+            <w:tcW w:w="704" w:type="dxa"/>
+          </w:tcPr>
+          <w:p>
+            <w:r>
+              <w:t>5</w:t>
+            </w:r>
+          </w:p>
+        </w:tc>
+        <w:tc>
+          <w:tcPr>
+            <w:tcW w:w="4299" w:type="dxa"/>
+          </w:tcPr>
+          <w:p>
+            <w:r>
+              <w:t>Create game class with game loop.</w:t>
+            </w:r>
+          </w:p>
+        </w:tc>
+        <w:tc>
+          <w:tcPr>
+            <w:tcW w:w="1410" w:type="dxa"/>
+          </w:tcPr>
+          <w:p>
+            <w:r>
+              <w:t>N. Eckhart</w:t>
+            </w:r>
+          </w:p>
+        </w:tc>
+        <w:tc>
+          <w:tcPr>
+            <w:tcW w:w="1248" w:type="dxa"/>
+            <w:gridSpan w:val="2"/>
+          </w:tcPr>
+          <w:p>
+            <w:r>
+              <w:t>5</w:t>
+            </w:r>
+            <w:r>
+              <w:t>hrs</w:t>
+            </w:r>
+          </w:p>
+        </w:tc>
+        <w:tc>
+          <w:tcPr>
+            <w:tcW w:w="1349" w:type="dxa"/>
+          </w:tcPr>
+          <w:p/>
+        </w:tc>
+      </w:tr>
+      <w:tr>
+        <w:tc>
+          <w:tcPr>
+            <w:tcW w:w="704" w:type="dxa"/>
+          </w:tcPr>
+          <w:p>
+            <w:r>
+              <w:t>6</w:t>
+            </w:r>
+          </w:p>
+        </w:tc>
+        <w:tc>
+          <w:tcPr>
+            <w:tcW w:w="4299" w:type="dxa"/>
+          </w:tcPr>
+          <w:p>
+            <w:r>
+              <w:t xml:space="preserve">Create map class that </w:t>
+            </w:r>
+            <w:r>
+              <w:t>can</w:t>
+            </w:r>
+            <w:r>
+              <w:t xml:space="preserve"> load a </w:t>
+            </w:r>
+            <w:r>
+              <w:t>simplified map from a file</w:t>
+            </w:r>
+            <w:r>
+              <w:t xml:space="preserve"> with only </w:t>
+            </w:r>
+            <w:r>
+              <w:t>path and non-path tiles. (Only one layer.)</w:t>
+            </w:r>
+          </w:p>
+        </w:tc>
+        <w:tc>
+          <w:tcPr>
+            <w:tcW w:w="1410" w:type="dxa"/>
+          </w:tcPr>
+          <w:p>
+            <w:r>
+              <w:t>P. Meier, S. Bösch</w:t>
+            </w:r>
+          </w:p>
+        </w:tc>
+        <w:tc>
+          <w:tcPr>
+            <w:tcW w:w="1248" w:type="dxa"/>
+            <w:gridSpan w:val="2"/>
+          </w:tcPr>
+          <w:p>
+            <w:r>
+              <w:t>12</w:t>
+            </w:r>
+            <w:r>
+              <w:t>hrs</w:t>
+            </w:r>
+          </w:p>
+        </w:tc>
+        <w:tc>
+          <w:tcPr>
+            <w:tcW w:w="1349" w:type="dxa"/>
+          </w:tcPr>
+          <w:p/>
+        </w:tc>
+      </w:tr>
+      <w:tr>
+        <w:tc>
+          <w:tcPr>
+            <w:tcW w:w="704" w:type="dxa"/>
+          </w:tcPr>
+          <w:p>
+            <w:r>
+              <w:t>7</w:t>
             </w:r>
           </w:p>
         </w:tc>
@@ -2560,7 +3190,7 @@
         <w:rStyle w:val="PageNumber"/>
         <w:noProof/>
       </w:rPr>
-      <w:t>3</w:t>
+      <w:t>4</w:t>
     </w:r>
     <w:r>
       <w:rPr>
@@ -6511,7 +7141,7 @@
 </file>
 
 <file path=customXml/itemProps1.xml><?xml version="1.0" encoding="utf-8"?>
-<ds:datastoreItem xmlns:ds="http://schemas.openxmlformats.org/officeDocument/2006/customXml" ds:itemID="{45A603A6-FAF8-1F4C-A958-40744B124065}">
+<ds:datastoreItem xmlns:ds="http://schemas.openxmlformats.org/officeDocument/2006/customXml" ds:itemID="{6095FEC3-A57B-BC44-AFCE-40E28B09EA40}">
   <ds:schemaRefs>
     <ds:schemaRef ds:uri="http://schemas.openxmlformats.org/officeDocument/2006/bibliography"/>
   </ds:schemaRefs>

</xml_diff>

<commit_message>
updated documents folder to master state
</commit_message>
<xml_diff>
--- a/documents/project management/Project Management.docx
+++ b/documents/project management/Project Management.docx
@@ -1,6 +1,6 @@
 
 <file path=word/document.xml><?xml version="1.0" encoding="utf-8"?>
-<w:document xmlns:wpc="http://schemas.microsoft.com/office/word/2010/wordprocessingCanvas" xmlns:mo="http://schemas.microsoft.com/office/mac/office/2008/main" xmlns:mc="http://schemas.openxmlformats.org/markup-compatibility/2006" xmlns:mv="urn:schemas-microsoft-com:mac:vml" xmlns:o="urn:schemas-microsoft-com:office:office" xmlns:r="http://schemas.openxmlformats.org/officeDocument/2006/relationships" xmlns:m="http://schemas.openxmlformats.org/officeDocument/2006/math" xmlns:v="urn:schemas-microsoft-com:vml" xmlns:wp14="http://schemas.microsoft.com/office/word/2010/wordprocessingDrawing" xmlns:wp="http://schemas.openxmlformats.org/drawingml/2006/wordprocessingDrawing" xmlns:w10="urn:schemas-microsoft-com:office:word" xmlns:w="http://schemas.openxmlformats.org/wordprocessingml/2006/main" xmlns:w14="http://schemas.microsoft.com/office/word/2010/wordml" xmlns:w15="http://schemas.microsoft.com/office/word/2012/wordml" xmlns:wpg="http://schemas.microsoft.com/office/word/2010/wordprocessingGroup" xmlns:wpi="http://schemas.microsoft.com/office/word/2010/wordprocessingInk" xmlns:wne="http://schemas.microsoft.com/office/word/2006/wordml" xmlns:wps="http://schemas.microsoft.com/office/word/2010/wordprocessingShape" mc:Ignorable="w14 w15 wp14">
+<w:document xmlns:wpc="http://schemas.microsoft.com/office/word/2010/wordprocessingCanvas" xmlns:cx="http://schemas.microsoft.com/office/drawing/2014/chartex" xmlns:cx1="http://schemas.microsoft.com/office/drawing/2015/9/8/chartex" xmlns:cx2="http://schemas.microsoft.com/office/drawing/2015/10/21/chartex" xmlns:cx3="http://schemas.microsoft.com/office/drawing/2016/5/9/chartex" xmlns:cx4="http://schemas.microsoft.com/office/drawing/2016/5/10/chartex" xmlns:cx5="http://schemas.microsoft.com/office/drawing/2016/5/11/chartex" xmlns:cx6="http://schemas.microsoft.com/office/drawing/2016/5/12/chartex" xmlns:cx7="http://schemas.microsoft.com/office/drawing/2016/5/13/chartex" xmlns:cx8="http://schemas.microsoft.com/office/drawing/2016/5/14/chartex" xmlns:mc="http://schemas.openxmlformats.org/markup-compatibility/2006" xmlns:aink="http://schemas.microsoft.com/office/drawing/2016/ink" xmlns:am3d="http://schemas.microsoft.com/office/drawing/2017/model3d" xmlns:o="urn:schemas-microsoft-com:office:office" xmlns:r="http://schemas.openxmlformats.org/officeDocument/2006/relationships" xmlns:m="http://schemas.openxmlformats.org/officeDocument/2006/math" xmlns:v="urn:schemas-microsoft-com:vml" xmlns:wp14="http://schemas.microsoft.com/office/word/2010/wordprocessingDrawing" xmlns:wp="http://schemas.openxmlformats.org/drawingml/2006/wordprocessingDrawing" xmlns:w10="urn:schemas-microsoft-com:office:word" xmlns:w="http://schemas.openxmlformats.org/wordprocessingml/2006/main" xmlns:w14="http://schemas.microsoft.com/office/word/2010/wordml" xmlns:w15="http://schemas.microsoft.com/office/word/2012/wordml" xmlns:w16cid="http://schemas.microsoft.com/office/word/2016/wordml/cid" xmlns:w16se="http://schemas.microsoft.com/office/word/2015/wordml/symex" xmlns:wpg="http://schemas.microsoft.com/office/word/2010/wordprocessingGroup" xmlns:wpi="http://schemas.microsoft.com/office/word/2010/wordprocessingInk" xmlns:wne="http://schemas.microsoft.com/office/word/2006/wordml" xmlns:wps="http://schemas.microsoft.com/office/word/2010/wordprocessingShape" mc:Ignorable="w14 w15 w16se w16cid wp14">
   <w:body>
     <w:sdt>
       <w:sdtPr>
@@ -44,7 +44,7 @@
         </w:p>
         <w:p>
           <w:pPr>
-            <w:pStyle w:val="Title"/>
+            <w:pStyle w:val="Titel"/>
             <w:rPr>
               <w:noProof/>
             </w:rPr>
@@ -82,7 +82,7 @@
       <w:sdtContent>
         <w:p>
           <w:pPr>
-            <w:pStyle w:val="TOCHeading"/>
+            <w:pStyle w:val="Inhaltsverzeichnisberschrift"/>
           </w:pPr>
           <w:r>
             <w:t>Table of Contents</w:t>
@@ -90,7 +90,7 @@
         </w:p>
         <w:p>
           <w:pPr>
-            <w:pStyle w:val="TOC1"/>
+            <w:pStyle w:val="Verzeichnis1"/>
             <w:tabs>
               <w:tab w:val="left" w:pos="480"/>
               <w:tab w:val="right" w:leader="dot" w:pos="9010"/>
@@ -197,7 +197,7 @@
         </w:p>
         <w:p>
           <w:pPr>
-            <w:pStyle w:val="TOC2"/>
+            <w:pStyle w:val="Verzeichnis2"/>
             <w:tabs>
               <w:tab w:val="left" w:pos="960"/>
               <w:tab w:val="right" w:leader="dot" w:pos="9010"/>
@@ -291,7 +291,7 @@
         </w:p>
         <w:p>
           <w:pPr>
-            <w:pStyle w:val="TOC2"/>
+            <w:pStyle w:val="Verzeichnis2"/>
             <w:tabs>
               <w:tab w:val="left" w:pos="960"/>
               <w:tab w:val="right" w:leader="dot" w:pos="9010"/>
@@ -385,7 +385,7 @@
         </w:p>
         <w:p>
           <w:pPr>
-            <w:pStyle w:val="TOC2"/>
+            <w:pStyle w:val="Verzeichnis2"/>
             <w:tabs>
               <w:tab w:val="left" w:pos="960"/>
               <w:tab w:val="right" w:leader="dot" w:pos="9010"/>
@@ -599,23 +599,9 @@
         </w:rPr>
       </w:pPr>
     </w:p>
-    <w:p>
-      <w:pPr>
-        <w:rPr>
-          <w:noProof/>
-        </w:rPr>
-      </w:pPr>
-    </w:p>
-    <w:p>
-      <w:pPr>
-        <w:rPr>
-          <w:noProof/>
-        </w:rPr>
-      </w:pPr>
-    </w:p>
     <w:tbl>
       <w:tblPr>
-        <w:tblStyle w:val="GridTable5Dark-Accent1"/>
+        <w:tblStyle w:val="Gitternetztabelle5dunkelAkzent1"/>
         <w:tblW w:w="0" w:type="auto"/>
         <w:tblCellMar>
           <w:top w:w="142" w:type="dxa"/>
@@ -859,16 +845,65 @@
           </w:p>
         </w:tc>
       </w:tr>
+      <w:tr>
+        <w:tc>
+          <w:tcPr>
+            <w:tcW w:w="1129" w:type="dxa"/>
+          </w:tcPr>
+          <w:p>
+            <w:r>
+              <w:t>1.</w:t>
+            </w:r>
+            <w:r>
+              <w:t>3</w:t>
+            </w:r>
+          </w:p>
+        </w:tc>
+        <w:tc>
+          <w:tcPr>
+            <w:tcW w:w="4395" w:type="dxa"/>
+          </w:tcPr>
+          <w:p>
+            <w:r>
+              <w:t xml:space="preserve">Created planning, task assignments and time estimations for </w:t>
+            </w:r>
+            <w:r>
+              <w:t>iteration #4</w:t>
+            </w:r>
+            <w:r>
+              <w:t>.</w:t>
+            </w:r>
+          </w:p>
+        </w:tc>
+        <w:tc>
+          <w:tcPr>
+            <w:tcW w:w="1710" w:type="dxa"/>
+          </w:tcPr>
+          <w:p>
+            <w:r>
+              <w:t>06.11</w:t>
+            </w:r>
+            <w:r>
+              <w:t>.2017</w:t>
+            </w:r>
+          </w:p>
+        </w:tc>
+        <w:tc>
+          <w:tcPr>
+            <w:tcW w:w="1776" w:type="dxa"/>
+          </w:tcPr>
+          <w:p>
+            <w:r>
+              <w:t>N. Eckhart</w:t>
+            </w:r>
+          </w:p>
+        </w:tc>
+      </w:tr>
     </w:tbl>
     <w:p/>
     <w:p>
-      <w:r>
-        <w:br w:type="page"/>
-      </w:r>
-    </w:p>
-    <w:p>
-      <w:pPr>
-        <w:pStyle w:val="Heading1"/>
+      <w:pPr>
+        <w:pStyle w:val="berschrift1"/>
         <w:numPr>
           <w:ilvl w:val="0"/>
           <w:numId w:val="14"/>
@@ -878,8 +913,6 @@
         <w:lastRenderedPageBreak/>
         <w:t>Resources</w:t>
       </w:r>
-      <w:bookmarkStart w:id="0" w:name="_GoBack"/>
-      <w:bookmarkEnd w:id="0"/>
     </w:p>
     <w:p>
       <w:r>
@@ -898,7 +931,7 @@
     <w:p/>
     <w:p>
       <w:pPr>
-        <w:pStyle w:val="Heading2"/>
+        <w:pStyle w:val="berschrift2"/>
         <w:numPr>
           <w:ilvl w:val="1"/>
           <w:numId w:val="14"/>
@@ -911,7 +944,7 @@
     <w:p/>
     <w:tbl>
       <w:tblPr>
-        <w:tblStyle w:val="GridTable5Dark-Accent1"/>
+        <w:tblStyle w:val="Gitternetztabelle5dunkelAkzent1"/>
         <w:tblW w:w="0" w:type="auto"/>
         <w:tblLook w:val="0620" w:firstRow="1" w:lastRow="0" w:firstColumn="0" w:lastColumn="0" w:noHBand="1" w:noVBand="1"/>
       </w:tblPr>
@@ -1039,8 +1072,13 @@
           </w:tcPr>
           <w:p>
             <w:r>
-              <w:t>Stephan Bösch</w:t>
-            </w:r>
+              <w:t xml:space="preserve">Stephan </w:t>
+            </w:r>
+            <w:proofErr w:type="spellStart"/>
+            <w:r>
+              <w:t>Bösch</w:t>
+            </w:r>
+            <w:proofErr w:type="spellEnd"/>
           </w:p>
         </w:tc>
         <w:tc>
@@ -1111,37 +1149,37 @@
     <w:p/>
     <w:p>
       <w:pPr>
-        <w:pStyle w:val="Heading1"/>
+        <w:pStyle w:val="berschrift1"/>
         <w:numPr>
           <w:ilvl w:val="0"/>
           <w:numId w:val="14"/>
         </w:numPr>
       </w:pPr>
-      <w:bookmarkStart w:id="1" w:name="_Toc496603435"/>
+      <w:bookmarkStart w:id="0" w:name="_Toc496603435"/>
       <w:r>
         <w:t>Iteration Planning</w:t>
+      </w:r>
+      <w:bookmarkEnd w:id="0"/>
+    </w:p>
+    <w:p/>
+    <w:p>
+      <w:pPr>
+        <w:pStyle w:val="berschrift2"/>
+        <w:numPr>
+          <w:ilvl w:val="1"/>
+          <w:numId w:val="14"/>
+        </w:numPr>
+      </w:pPr>
+      <w:bookmarkStart w:id="1" w:name="_Toc496603436"/>
+      <w:r>
+        <w:t>Iteration #1</w:t>
       </w:r>
       <w:bookmarkEnd w:id="1"/>
     </w:p>
     <w:p/>
-    <w:p>
-      <w:pPr>
-        <w:pStyle w:val="Heading2"/>
-        <w:numPr>
-          <w:ilvl w:val="1"/>
-          <w:numId w:val="14"/>
-        </w:numPr>
-      </w:pPr>
-      <w:bookmarkStart w:id="2" w:name="_Toc496603436"/>
-      <w:r>
-        <w:t>Iteration #1</w:t>
-      </w:r>
-      <w:bookmarkEnd w:id="2"/>
-    </w:p>
-    <w:p/>
     <w:tbl>
       <w:tblPr>
-        <w:tblStyle w:val="GridTable5Dark-Accent1"/>
+        <w:tblStyle w:val="Gitternetztabelle5dunkelAkzent1"/>
         <w:tblW w:w="0" w:type="auto"/>
         <w:tblCellMar>
           <w:top w:w="142" w:type="dxa"/>
@@ -1553,23 +1591,23 @@
     </w:p>
     <w:p>
       <w:pPr>
-        <w:pStyle w:val="Heading2"/>
+        <w:pStyle w:val="berschrift2"/>
         <w:numPr>
           <w:ilvl w:val="1"/>
           <w:numId w:val="14"/>
         </w:numPr>
       </w:pPr>
-      <w:bookmarkStart w:id="3" w:name="_Toc496603437"/>
+      <w:bookmarkStart w:id="2" w:name="_Toc496603437"/>
       <w:r>
         <w:lastRenderedPageBreak/>
         <w:t>Iteration #2</w:t>
       </w:r>
-      <w:bookmarkEnd w:id="3"/>
+      <w:bookmarkEnd w:id="2"/>
     </w:p>
     <w:p/>
     <w:tbl>
       <w:tblPr>
-        <w:tblStyle w:val="GridTable5Dark-Accent1"/>
+        <w:tblStyle w:val="Gitternetztabelle5dunkelAkzent1"/>
         <w:tblW w:w="0" w:type="auto"/>
         <w:tblCellMar>
           <w:top w:w="142" w:type="dxa"/>
@@ -1950,22 +1988,22 @@
     <w:p/>
     <w:p>
       <w:pPr>
-        <w:pStyle w:val="Heading2"/>
+        <w:pStyle w:val="berschrift2"/>
         <w:numPr>
           <w:ilvl w:val="1"/>
           <w:numId w:val="14"/>
         </w:numPr>
       </w:pPr>
-      <w:bookmarkStart w:id="4" w:name="_Toc496603438"/>
+      <w:bookmarkStart w:id="3" w:name="_Toc496603438"/>
       <w:r>
         <w:t>Iteration #3</w:t>
       </w:r>
-      <w:bookmarkEnd w:id="4"/>
+      <w:bookmarkEnd w:id="3"/>
     </w:p>
     <w:p/>
     <w:tbl>
       <w:tblPr>
-        <w:tblStyle w:val="GridTable5Dark-Accent1"/>
+        <w:tblStyle w:val="Gitternetztabelle5dunkelAkzent1"/>
         <w:tblW w:w="0" w:type="auto"/>
         <w:tblCellMar>
           <w:top w:w="142" w:type="dxa"/>
@@ -2231,9 +2269,11 @@
             <w:r>
               <w:t xml:space="preserve">S. </w:t>
             </w:r>
+            <w:proofErr w:type="spellStart"/>
             <w:r>
               <w:t>Bösch</w:t>
             </w:r>
+            <w:proofErr w:type="spellEnd"/>
           </w:p>
         </w:tc>
         <w:tc>
@@ -2303,7 +2343,11 @@
           <w:tcPr>
             <w:tcW w:w="1349" w:type="dxa"/>
           </w:tcPr>
-          <w:p/>
+          <w:p>
+            <w:r>
+              <w:t>10hrs</w:t>
+            </w:r>
+          </w:p>
         </w:tc>
       </w:tr>
       <w:tr>
@@ -2455,6 +2499,600 @@
       </w:tr>
     </w:tbl>
     <w:p/>
+    <w:p/>
+    <w:p/>
+    <w:p/>
+    <w:p/>
+    <w:p>
+      <w:pPr>
+        <w:pStyle w:val="berschrift2"/>
+        <w:numPr>
+          <w:ilvl w:val="1"/>
+          <w:numId w:val="14"/>
+        </w:numPr>
+      </w:pPr>
+      <w:r>
+        <w:lastRenderedPageBreak/>
+        <w:t>Iteration #4</w:t>
+      </w:r>
+    </w:p>
+    <w:p/>
+    <w:tbl>
+      <w:tblPr>
+        <w:tblStyle w:val="Gitternetztabelle5dunkelAkzent1"/>
+        <w:tblW w:w="0" w:type="auto"/>
+        <w:tblCellMar>
+          <w:top w:w="142" w:type="dxa"/>
+          <w:left w:w="142" w:type="dxa"/>
+          <w:bottom w:w="142" w:type="dxa"/>
+          <w:right w:w="142" w:type="dxa"/>
+        </w:tblCellMar>
+        <w:tblLook w:val="0620" w:firstRow="1" w:lastRow="0" w:firstColumn="0" w:lastColumn="0" w:noHBand="1" w:noVBand="1"/>
+      </w:tblPr>
+      <w:tblGrid>
+        <w:gridCol w:w="704"/>
+        <w:gridCol w:w="4299"/>
+        <w:gridCol w:w="1410"/>
+        <w:gridCol w:w="632"/>
+        <w:gridCol w:w="616"/>
+        <w:gridCol w:w="1349"/>
+      </w:tblGrid>
+      <w:tr>
+        <w:trPr>
+          <w:cnfStyle w:val="100000000000" w:firstRow="1" w:lastRow="0" w:firstColumn="0" w:lastColumn="0" w:oddVBand="0" w:evenVBand="0" w:oddHBand="0" w:evenHBand="0" w:firstRowFirstColumn="0" w:firstRowLastColumn="0" w:lastRowFirstColumn="0" w:lastRowLastColumn="0"/>
+        </w:trPr>
+        <w:tc>
+          <w:tcPr>
+            <w:tcW w:w="9010" w:type="dxa"/>
+            <w:gridSpan w:val="6"/>
+          </w:tcPr>
+          <w:p>
+            <w:r>
+              <w:t>Iteration #</w:t>
+            </w:r>
+            <w:r>
+              <w:t>4</w:t>
+            </w:r>
+          </w:p>
+        </w:tc>
+      </w:tr>
+      <w:tr>
+        <w:tc>
+          <w:tcPr>
+            <w:tcW w:w="5003" w:type="dxa"/>
+            <w:gridSpan w:val="2"/>
+          </w:tcPr>
+          <w:p>
+            <w:pPr>
+              <w:rPr>
+                <w:b/>
+              </w:rPr>
+            </w:pPr>
+            <w:r>
+              <w:rPr>
+                <w:b/>
+              </w:rPr>
+              <w:t>Elaboration Phase</w:t>
+            </w:r>
+          </w:p>
+        </w:tc>
+        <w:tc>
+          <w:tcPr>
+            <w:tcW w:w="2042" w:type="dxa"/>
+            <w:gridSpan w:val="2"/>
+          </w:tcPr>
+          <w:p>
+            <w:r>
+              <w:t>06.11</w:t>
+            </w:r>
+            <w:r>
+              <w:t>.2017</w:t>
+            </w:r>
+          </w:p>
+        </w:tc>
+        <w:tc>
+          <w:tcPr>
+            <w:tcW w:w="1965" w:type="dxa"/>
+            <w:gridSpan w:val="2"/>
+          </w:tcPr>
+          <w:p>
+            <w:r>
+              <w:t>17</w:t>
+            </w:r>
+            <w:r>
+              <w:t>.11.2017</w:t>
+            </w:r>
+          </w:p>
+        </w:tc>
+      </w:tr>
+      <w:tr>
+        <w:tc>
+          <w:tcPr>
+            <w:tcW w:w="704" w:type="dxa"/>
+            <w:shd w:val="clear" w:color="auto" w:fill="4472C4" w:themeFill="accent1"/>
+          </w:tcPr>
+          <w:p>
+            <w:pPr>
+              <w:rPr>
+                <w:b/>
+                <w:color w:val="FFFFFF" w:themeColor="background1"/>
+              </w:rPr>
+            </w:pPr>
+            <w:r>
+              <w:rPr>
+                <w:b/>
+                <w:color w:val="FFFFFF" w:themeColor="background1"/>
+              </w:rPr>
+              <w:t>No.</w:t>
+            </w:r>
+          </w:p>
+        </w:tc>
+        <w:tc>
+          <w:tcPr>
+            <w:tcW w:w="4299" w:type="dxa"/>
+            <w:shd w:val="clear" w:color="auto" w:fill="4472C4" w:themeFill="accent1"/>
+          </w:tcPr>
+          <w:p>
+            <w:pPr>
+              <w:rPr>
+                <w:b/>
+                <w:color w:val="FFFFFF" w:themeColor="background1"/>
+              </w:rPr>
+            </w:pPr>
+            <w:r>
+              <w:rPr>
+                <w:b/>
+                <w:color w:val="FFFFFF" w:themeColor="background1"/>
+              </w:rPr>
+              <w:t>Task</w:t>
+            </w:r>
+          </w:p>
+        </w:tc>
+        <w:tc>
+          <w:tcPr>
+            <w:tcW w:w="1410" w:type="dxa"/>
+            <w:shd w:val="clear" w:color="auto" w:fill="4472C4" w:themeFill="accent1"/>
+          </w:tcPr>
+          <w:p>
+            <w:pPr>
+              <w:rPr>
+                <w:b/>
+                <w:color w:val="FFFFFF" w:themeColor="background1"/>
+              </w:rPr>
+            </w:pPr>
+            <w:r>
+              <w:rPr>
+                <w:b/>
+                <w:color w:val="FFFFFF" w:themeColor="background1"/>
+              </w:rPr>
+              <w:t>Assignee</w:t>
+            </w:r>
+          </w:p>
+        </w:tc>
+        <w:tc>
+          <w:tcPr>
+            <w:tcW w:w="1248" w:type="dxa"/>
+            <w:gridSpan w:val="2"/>
+            <w:shd w:val="clear" w:color="auto" w:fill="4472C4" w:themeFill="accent1"/>
+          </w:tcPr>
+          <w:p>
+            <w:pPr>
+              <w:rPr>
+                <w:b/>
+                <w:color w:val="FFFFFF" w:themeColor="background1"/>
+              </w:rPr>
+            </w:pPr>
+            <w:r>
+              <w:rPr>
+                <w:b/>
+                <w:color w:val="FFFFFF" w:themeColor="background1"/>
+              </w:rPr>
+              <w:t>Expected Time [h]</w:t>
+            </w:r>
+          </w:p>
+        </w:tc>
+        <w:tc>
+          <w:tcPr>
+            <w:tcW w:w="1349" w:type="dxa"/>
+            <w:shd w:val="clear" w:color="auto" w:fill="4472C4" w:themeFill="accent1"/>
+          </w:tcPr>
+          <w:p>
+            <w:pPr>
+              <w:rPr>
+                <w:b/>
+                <w:color w:val="FFFFFF" w:themeColor="background1"/>
+              </w:rPr>
+            </w:pPr>
+            <w:r>
+              <w:rPr>
+                <w:b/>
+                <w:color w:val="FFFFFF" w:themeColor="background1"/>
+              </w:rPr>
+              <w:t>Effective Time [h]</w:t>
+            </w:r>
+          </w:p>
+        </w:tc>
+      </w:tr>
+      <w:tr>
+        <w:tc>
+          <w:tcPr>
+            <w:tcW w:w="704" w:type="dxa"/>
+          </w:tcPr>
+          <w:p>
+            <w:r>
+              <w:t>1</w:t>
+            </w:r>
+          </w:p>
+        </w:tc>
+        <w:tc>
+          <w:tcPr>
+            <w:tcW w:w="4299" w:type="dxa"/>
+          </w:tcPr>
+          <w:p>
+            <w:r>
+              <w:t>Project Management</w:t>
+            </w:r>
+          </w:p>
+        </w:tc>
+        <w:tc>
+          <w:tcPr>
+            <w:tcW w:w="1410" w:type="dxa"/>
+          </w:tcPr>
+          <w:p>
+            <w:r>
+              <w:t>N. Eckhart</w:t>
+            </w:r>
+          </w:p>
+        </w:tc>
+        <w:tc>
+          <w:tcPr>
+            <w:tcW w:w="1248" w:type="dxa"/>
+            <w:gridSpan w:val="2"/>
+          </w:tcPr>
+          <w:p>
+            <w:r>
+              <w:t>4hrs</w:t>
+            </w:r>
+          </w:p>
+        </w:tc>
+        <w:tc>
+          <w:tcPr>
+            <w:tcW w:w="1349" w:type="dxa"/>
+          </w:tcPr>
+          <w:p/>
+        </w:tc>
+      </w:tr>
+      <w:tr>
+        <w:tc>
+          <w:tcPr>
+            <w:tcW w:w="704" w:type="dxa"/>
+          </w:tcPr>
+          <w:p>
+            <w:r>
+              <w:t>2</w:t>
+            </w:r>
+          </w:p>
+        </w:tc>
+        <w:tc>
+          <w:tcPr>
+            <w:tcW w:w="4299" w:type="dxa"/>
+          </w:tcPr>
+          <w:p>
+            <w:r>
+              <w:t>Compile all Artifacts from Iteration #3 into design document.</w:t>
+            </w:r>
+          </w:p>
+        </w:tc>
+        <w:tc>
+          <w:tcPr>
+            <w:tcW w:w="1410" w:type="dxa"/>
+          </w:tcPr>
+          <w:p>
+            <w:r>
+              <w:t>P. Meier</w:t>
+            </w:r>
+          </w:p>
+        </w:tc>
+        <w:tc>
+          <w:tcPr>
+            <w:tcW w:w="1248" w:type="dxa"/>
+            <w:gridSpan w:val="2"/>
+          </w:tcPr>
+          <w:p>
+            <w:r>
+              <w:t>6</w:t>
+            </w:r>
+            <w:r>
+              <w:t>hrs</w:t>
+            </w:r>
+          </w:p>
+        </w:tc>
+        <w:tc>
+          <w:tcPr>
+            <w:tcW w:w="1349" w:type="dxa"/>
+          </w:tcPr>
+          <w:p/>
+        </w:tc>
+      </w:tr>
+      <w:tr>
+        <w:tc>
+          <w:tcPr>
+            <w:tcW w:w="704" w:type="dxa"/>
+          </w:tcPr>
+          <w:p>
+            <w:r>
+              <w:t>3</w:t>
+            </w:r>
+          </w:p>
+        </w:tc>
+        <w:tc>
+          <w:tcPr>
+            <w:tcW w:w="4299" w:type="dxa"/>
+          </w:tcPr>
+          <w:p>
+            <w:r>
+              <w:t>Add additional descriptions required for design document diagrams.</w:t>
+            </w:r>
+          </w:p>
+        </w:tc>
+        <w:tc>
+          <w:tcPr>
+            <w:tcW w:w="1410" w:type="dxa"/>
+          </w:tcPr>
+          <w:p>
+            <w:r>
+              <w:t xml:space="preserve">S. </w:t>
+            </w:r>
+            <w:proofErr w:type="spellStart"/>
+            <w:r>
+              <w:t>Bösch</w:t>
+            </w:r>
+            <w:proofErr w:type="spellEnd"/>
+          </w:p>
+        </w:tc>
+        <w:tc>
+          <w:tcPr>
+            <w:tcW w:w="1248" w:type="dxa"/>
+            <w:gridSpan w:val="2"/>
+          </w:tcPr>
+          <w:p>
+            <w:r>
+              <w:t>6</w:t>
+            </w:r>
+            <w:r>
+              <w:t>hrs</w:t>
+            </w:r>
+          </w:p>
+        </w:tc>
+        <w:tc>
+          <w:tcPr>
+            <w:tcW w:w="1349" w:type="dxa"/>
+          </w:tcPr>
+          <w:p/>
+        </w:tc>
+      </w:tr>
+      <w:tr>
+        <w:tc>
+          <w:tcPr>
+            <w:tcW w:w="704" w:type="dxa"/>
+          </w:tcPr>
+          <w:p>
+            <w:r>
+              <w:t>4</w:t>
+            </w:r>
+          </w:p>
+        </w:tc>
+        <w:tc>
+          <w:tcPr>
+            <w:tcW w:w="4299" w:type="dxa"/>
+          </w:tcPr>
+          <w:p>
+            <w:r>
+              <w:t>Define UI</w:t>
+            </w:r>
+            <w:r>
+              <w:t xml:space="preserve"> Prototype parameters for implementation in the next iteration.</w:t>
+            </w:r>
+          </w:p>
+        </w:tc>
+        <w:tc>
+          <w:tcPr>
+            <w:tcW w:w="1410" w:type="dxa"/>
+          </w:tcPr>
+          <w:p>
+            <w:r>
+              <w:t>R. Emberger</w:t>
+            </w:r>
+          </w:p>
+        </w:tc>
+        <w:tc>
+          <w:tcPr>
+            <w:tcW w:w="1248" w:type="dxa"/>
+            <w:gridSpan w:val="2"/>
+          </w:tcPr>
+          <w:p>
+            <w:r>
+              <w:t>8</w:t>
+            </w:r>
+            <w:r>
+              <w:t>hrs</w:t>
+            </w:r>
+          </w:p>
+        </w:tc>
+        <w:tc>
+          <w:tcPr>
+            <w:tcW w:w="1349" w:type="dxa"/>
+          </w:tcPr>
+          <w:p>
+            <w:r>
+              <w:t>6.5hrs</w:t>
+            </w:r>
+          </w:p>
+        </w:tc>
+      </w:tr>
+      <w:tr>
+        <w:tc>
+          <w:tcPr>
+            <w:tcW w:w="704" w:type="dxa"/>
+          </w:tcPr>
+          <w:p>
+            <w:r>
+              <w:t>5</w:t>
+            </w:r>
+          </w:p>
+        </w:tc>
+        <w:tc>
+          <w:tcPr>
+            <w:tcW w:w="4299" w:type="dxa"/>
+          </w:tcPr>
+          <w:p>
+            <w:r>
+              <w:t>Create game class with game loop.</w:t>
+            </w:r>
+          </w:p>
+        </w:tc>
+        <w:tc>
+          <w:tcPr>
+            <w:tcW w:w="1410" w:type="dxa"/>
+          </w:tcPr>
+          <w:p>
+            <w:r>
+              <w:t>N. Eckhart</w:t>
+            </w:r>
+          </w:p>
+        </w:tc>
+        <w:tc>
+          <w:tcPr>
+            <w:tcW w:w="1248" w:type="dxa"/>
+            <w:gridSpan w:val="2"/>
+          </w:tcPr>
+          <w:p>
+            <w:r>
+              <w:t>5</w:t>
+            </w:r>
+            <w:r>
+              <w:t>hrs</w:t>
+            </w:r>
+          </w:p>
+        </w:tc>
+        <w:tc>
+          <w:tcPr>
+            <w:tcW w:w="1349" w:type="dxa"/>
+          </w:tcPr>
+          <w:p/>
+        </w:tc>
+      </w:tr>
+      <w:tr>
+        <w:tc>
+          <w:tcPr>
+            <w:tcW w:w="704" w:type="dxa"/>
+          </w:tcPr>
+          <w:p>
+            <w:r>
+              <w:t>6</w:t>
+            </w:r>
+          </w:p>
+        </w:tc>
+        <w:tc>
+          <w:tcPr>
+            <w:tcW w:w="4299" w:type="dxa"/>
+          </w:tcPr>
+          <w:p>
+            <w:r>
+              <w:t>Create map class that can load a simplified map from a file with only path and non-path tiles. (Only one layer.)</w:t>
+            </w:r>
+          </w:p>
+        </w:tc>
+        <w:tc>
+          <w:tcPr>
+            <w:tcW w:w="1410" w:type="dxa"/>
+          </w:tcPr>
+          <w:p>
+            <w:r>
+              <w:t xml:space="preserve">P. Meier, S. </w:t>
+            </w:r>
+            <w:proofErr w:type="spellStart"/>
+            <w:r>
+              <w:t>Bösch</w:t>
+            </w:r>
+            <w:proofErr w:type="spellEnd"/>
+          </w:p>
+        </w:tc>
+        <w:tc>
+          <w:tcPr>
+            <w:tcW w:w="1248" w:type="dxa"/>
+            <w:gridSpan w:val="2"/>
+          </w:tcPr>
+          <w:p>
+            <w:r>
+              <w:t>12</w:t>
+            </w:r>
+            <w:r>
+              <w:t>hrs</w:t>
+            </w:r>
+          </w:p>
+        </w:tc>
+        <w:tc>
+          <w:tcPr>
+            <w:tcW w:w="1349" w:type="dxa"/>
+          </w:tcPr>
+          <w:p/>
+        </w:tc>
+      </w:tr>
+      <w:tr>
+        <w:tc>
+          <w:tcPr>
+            <w:tcW w:w="704" w:type="dxa"/>
+          </w:tcPr>
+          <w:p>
+            <w:r>
+              <w:t>7</w:t>
+            </w:r>
+          </w:p>
+        </w:tc>
+        <w:tc>
+          <w:tcPr>
+            <w:tcW w:w="4299" w:type="dxa"/>
+          </w:tcPr>
+          <w:p>
+            <w:r>
+              <w:t>Update Glossary as needed</w:t>
+            </w:r>
+          </w:p>
+        </w:tc>
+        <w:tc>
+          <w:tcPr>
+            <w:tcW w:w="1410" w:type="dxa"/>
+          </w:tcPr>
+          <w:p>
+            <w:r>
+              <w:t>Team</w:t>
+            </w:r>
+          </w:p>
+        </w:tc>
+        <w:tc>
+          <w:tcPr>
+            <w:tcW w:w="1248" w:type="dxa"/>
+            <w:gridSpan w:val="2"/>
+          </w:tcPr>
+          <w:p>
+            <w:r>
+              <w:t>2hrs</w:t>
+            </w:r>
+          </w:p>
+        </w:tc>
+        <w:tc>
+          <w:tcPr>
+            <w:tcW w:w="1349" w:type="dxa"/>
+          </w:tcPr>
+          <w:p/>
+        </w:tc>
+      </w:tr>
+    </w:tbl>
+    <w:p>
+      <w:bookmarkStart w:id="4" w:name="_GoBack"/>
+      <w:bookmarkEnd w:id="4"/>
+    </w:p>
     <w:sectPr>
       <w:headerReference w:type="default" r:id="rId12"/>
       <w:footerReference w:type="even" r:id="rId13"/>
@@ -2471,7 +3109,7 @@
 </file>
 
 <file path=word/endnotes.xml><?xml version="1.0" encoding="utf-8"?>
-<w:endnotes xmlns:wpc="http://schemas.microsoft.com/office/word/2010/wordprocessingCanvas" xmlns:mo="http://schemas.microsoft.com/office/mac/office/2008/main" xmlns:mc="http://schemas.openxmlformats.org/markup-compatibility/2006" xmlns:mv="urn:schemas-microsoft-com:mac:vml" xmlns:o="urn:schemas-microsoft-com:office:office" xmlns:r="http://schemas.openxmlformats.org/officeDocument/2006/relationships" xmlns:m="http://schemas.openxmlformats.org/officeDocument/2006/math" xmlns:v="urn:schemas-microsoft-com:vml" xmlns:wp14="http://schemas.microsoft.com/office/word/2010/wordprocessingDrawing" xmlns:wp="http://schemas.openxmlformats.org/drawingml/2006/wordprocessingDrawing" xmlns:w10="urn:schemas-microsoft-com:office:word" xmlns:w="http://schemas.openxmlformats.org/wordprocessingml/2006/main" xmlns:w14="http://schemas.microsoft.com/office/word/2010/wordml" xmlns:w15="http://schemas.microsoft.com/office/word/2012/wordml" xmlns:wpg="http://schemas.microsoft.com/office/word/2010/wordprocessingGroup" xmlns:wpi="http://schemas.microsoft.com/office/word/2010/wordprocessingInk" xmlns:wne="http://schemas.microsoft.com/office/word/2006/wordml" xmlns:wps="http://schemas.microsoft.com/office/word/2010/wordprocessingShape" mc:Ignorable="w14 w15 wp14">
+<w:endnotes xmlns:wpc="http://schemas.microsoft.com/office/word/2010/wordprocessingCanvas" xmlns:cx="http://schemas.microsoft.com/office/drawing/2014/chartex" xmlns:cx1="http://schemas.microsoft.com/office/drawing/2015/9/8/chartex" xmlns:cx2="http://schemas.microsoft.com/office/drawing/2015/10/21/chartex" xmlns:cx3="http://schemas.microsoft.com/office/drawing/2016/5/9/chartex" xmlns:cx4="http://schemas.microsoft.com/office/drawing/2016/5/10/chartex" xmlns:cx5="http://schemas.microsoft.com/office/drawing/2016/5/11/chartex" xmlns:cx6="http://schemas.microsoft.com/office/drawing/2016/5/12/chartex" xmlns:cx7="http://schemas.microsoft.com/office/drawing/2016/5/13/chartex" xmlns:cx8="http://schemas.microsoft.com/office/drawing/2016/5/14/chartex" xmlns:mc="http://schemas.openxmlformats.org/markup-compatibility/2006" xmlns:aink="http://schemas.microsoft.com/office/drawing/2016/ink" xmlns:am3d="http://schemas.microsoft.com/office/drawing/2017/model3d" xmlns:o="urn:schemas-microsoft-com:office:office" xmlns:r="http://schemas.openxmlformats.org/officeDocument/2006/relationships" xmlns:m="http://schemas.openxmlformats.org/officeDocument/2006/math" xmlns:v="urn:schemas-microsoft-com:vml" xmlns:wp14="http://schemas.microsoft.com/office/word/2010/wordprocessingDrawing" xmlns:wp="http://schemas.openxmlformats.org/drawingml/2006/wordprocessingDrawing" xmlns:w10="urn:schemas-microsoft-com:office:word" xmlns:w="http://schemas.openxmlformats.org/wordprocessingml/2006/main" xmlns:w14="http://schemas.microsoft.com/office/word/2010/wordml" xmlns:w15="http://schemas.microsoft.com/office/word/2012/wordml" xmlns:w16cid="http://schemas.microsoft.com/office/word/2016/wordml/cid" xmlns:w16se="http://schemas.microsoft.com/office/word/2015/wordml/symex" xmlns:wpg="http://schemas.microsoft.com/office/word/2010/wordprocessingGroup" xmlns:wpi="http://schemas.microsoft.com/office/word/2010/wordprocessingInk" xmlns:wne="http://schemas.microsoft.com/office/word/2006/wordml" xmlns:wps="http://schemas.microsoft.com/office/word/2010/wordprocessingShape" mc:Ignorable="w14 w15 w16se w16cid wp14">
   <w:endnote w:type="separator" w:id="-1">
     <w:p>
       <w:r>
@@ -2490,37 +3128,37 @@
 </file>
 
 <file path=word/footer1.xml><?xml version="1.0" encoding="utf-8"?>
-<w:ftr xmlns:wpc="http://schemas.microsoft.com/office/word/2010/wordprocessingCanvas" xmlns:mo="http://schemas.microsoft.com/office/mac/office/2008/main" xmlns:mc="http://schemas.openxmlformats.org/markup-compatibility/2006" xmlns:mv="urn:schemas-microsoft-com:mac:vml" xmlns:o="urn:schemas-microsoft-com:office:office" xmlns:r="http://schemas.openxmlformats.org/officeDocument/2006/relationships" xmlns:m="http://schemas.openxmlformats.org/officeDocument/2006/math" xmlns:v="urn:schemas-microsoft-com:vml" xmlns:wp14="http://schemas.microsoft.com/office/word/2010/wordprocessingDrawing" xmlns:wp="http://schemas.openxmlformats.org/drawingml/2006/wordprocessingDrawing" xmlns:w10="urn:schemas-microsoft-com:office:word" xmlns:w="http://schemas.openxmlformats.org/wordprocessingml/2006/main" xmlns:w14="http://schemas.microsoft.com/office/word/2010/wordml" xmlns:w15="http://schemas.microsoft.com/office/word/2012/wordml" xmlns:wpg="http://schemas.microsoft.com/office/word/2010/wordprocessingGroup" xmlns:wpi="http://schemas.microsoft.com/office/word/2010/wordprocessingInk" xmlns:wne="http://schemas.microsoft.com/office/word/2006/wordml" xmlns:wps="http://schemas.microsoft.com/office/word/2010/wordprocessingShape" mc:Ignorable="w14 w15 wp14">
+<w:ftr xmlns:wpc="http://schemas.microsoft.com/office/word/2010/wordprocessingCanvas" xmlns:cx="http://schemas.microsoft.com/office/drawing/2014/chartex" xmlns:cx1="http://schemas.microsoft.com/office/drawing/2015/9/8/chartex" xmlns:cx2="http://schemas.microsoft.com/office/drawing/2015/10/21/chartex" xmlns:cx3="http://schemas.microsoft.com/office/drawing/2016/5/9/chartex" xmlns:cx4="http://schemas.microsoft.com/office/drawing/2016/5/10/chartex" xmlns:cx5="http://schemas.microsoft.com/office/drawing/2016/5/11/chartex" xmlns:cx6="http://schemas.microsoft.com/office/drawing/2016/5/12/chartex" xmlns:cx7="http://schemas.microsoft.com/office/drawing/2016/5/13/chartex" xmlns:cx8="http://schemas.microsoft.com/office/drawing/2016/5/14/chartex" xmlns:mc="http://schemas.openxmlformats.org/markup-compatibility/2006" xmlns:aink="http://schemas.microsoft.com/office/drawing/2016/ink" xmlns:am3d="http://schemas.microsoft.com/office/drawing/2017/model3d" xmlns:o="urn:schemas-microsoft-com:office:office" xmlns:r="http://schemas.openxmlformats.org/officeDocument/2006/relationships" xmlns:m="http://schemas.openxmlformats.org/officeDocument/2006/math" xmlns:v="urn:schemas-microsoft-com:vml" xmlns:wp14="http://schemas.microsoft.com/office/word/2010/wordprocessingDrawing" xmlns:wp="http://schemas.openxmlformats.org/drawingml/2006/wordprocessingDrawing" xmlns:w10="urn:schemas-microsoft-com:office:word" xmlns:w="http://schemas.openxmlformats.org/wordprocessingml/2006/main" xmlns:w14="http://schemas.microsoft.com/office/word/2010/wordml" xmlns:w15="http://schemas.microsoft.com/office/word/2012/wordml" xmlns:w16cid="http://schemas.microsoft.com/office/word/2016/wordml/cid" xmlns:w16se="http://schemas.microsoft.com/office/word/2015/wordml/symex" xmlns:wpg="http://schemas.microsoft.com/office/word/2010/wordprocessingGroup" xmlns:wpi="http://schemas.microsoft.com/office/word/2010/wordprocessingInk" xmlns:wne="http://schemas.microsoft.com/office/word/2006/wordml" xmlns:wps="http://schemas.microsoft.com/office/word/2010/wordprocessingShape" mc:Ignorable="w14 w15 w16se w16cid wp14">
   <w:p>
     <w:pPr>
-      <w:pStyle w:val="Footer"/>
+      <w:pStyle w:val="Fuzeile"/>
       <w:framePr w:wrap="none" w:vAnchor="text" w:hAnchor="margin" w:xAlign="right" w:y="1"/>
       <w:rPr>
-        <w:rStyle w:val="PageNumber"/>
+        <w:rStyle w:val="Seitenzahl"/>
       </w:rPr>
     </w:pPr>
     <w:r>
       <w:rPr>
-        <w:rStyle w:val="PageNumber"/>
+        <w:rStyle w:val="Seitenzahl"/>
       </w:rPr>
       <w:fldChar w:fldCharType="begin"/>
     </w:r>
     <w:r>
       <w:rPr>
-        <w:rStyle w:val="PageNumber"/>
+        <w:rStyle w:val="Seitenzahl"/>
       </w:rPr>
       <w:instrText xml:space="preserve">PAGE  </w:instrText>
     </w:r>
     <w:r>
       <w:rPr>
-        <w:rStyle w:val="PageNumber"/>
+        <w:rStyle w:val="Seitenzahl"/>
       </w:rPr>
       <w:fldChar w:fldCharType="end"/>
     </w:r>
   </w:p>
   <w:p>
     <w:pPr>
-      <w:pStyle w:val="Footer"/>
+      <w:pStyle w:val="Fuzeile"/>
       <w:ind w:right="360"/>
     </w:pPr>
   </w:p>
@@ -2528,50 +3166,50 @@
 </file>
 
 <file path=word/footer2.xml><?xml version="1.0" encoding="utf-8"?>
-<w:ftr xmlns:wpc="http://schemas.microsoft.com/office/word/2010/wordprocessingCanvas" xmlns:mo="http://schemas.microsoft.com/office/mac/office/2008/main" xmlns:mc="http://schemas.openxmlformats.org/markup-compatibility/2006" xmlns:mv="urn:schemas-microsoft-com:mac:vml" xmlns:o="urn:schemas-microsoft-com:office:office" xmlns:r="http://schemas.openxmlformats.org/officeDocument/2006/relationships" xmlns:m="http://schemas.openxmlformats.org/officeDocument/2006/math" xmlns:v="urn:schemas-microsoft-com:vml" xmlns:wp14="http://schemas.microsoft.com/office/word/2010/wordprocessingDrawing" xmlns:wp="http://schemas.openxmlformats.org/drawingml/2006/wordprocessingDrawing" xmlns:w10="urn:schemas-microsoft-com:office:word" xmlns:w="http://schemas.openxmlformats.org/wordprocessingml/2006/main" xmlns:w14="http://schemas.microsoft.com/office/word/2010/wordml" xmlns:w15="http://schemas.microsoft.com/office/word/2012/wordml" xmlns:wpg="http://schemas.microsoft.com/office/word/2010/wordprocessingGroup" xmlns:wpi="http://schemas.microsoft.com/office/word/2010/wordprocessingInk" xmlns:wne="http://schemas.microsoft.com/office/word/2006/wordml" xmlns:wps="http://schemas.microsoft.com/office/word/2010/wordprocessingShape" mc:Ignorable="w14 w15 wp14">
+<w:ftr xmlns:wpc="http://schemas.microsoft.com/office/word/2010/wordprocessingCanvas" xmlns:cx="http://schemas.microsoft.com/office/drawing/2014/chartex" xmlns:cx1="http://schemas.microsoft.com/office/drawing/2015/9/8/chartex" xmlns:cx2="http://schemas.microsoft.com/office/drawing/2015/10/21/chartex" xmlns:cx3="http://schemas.microsoft.com/office/drawing/2016/5/9/chartex" xmlns:cx4="http://schemas.microsoft.com/office/drawing/2016/5/10/chartex" xmlns:cx5="http://schemas.microsoft.com/office/drawing/2016/5/11/chartex" xmlns:cx6="http://schemas.microsoft.com/office/drawing/2016/5/12/chartex" xmlns:cx7="http://schemas.microsoft.com/office/drawing/2016/5/13/chartex" xmlns:cx8="http://schemas.microsoft.com/office/drawing/2016/5/14/chartex" xmlns:mc="http://schemas.openxmlformats.org/markup-compatibility/2006" xmlns:aink="http://schemas.microsoft.com/office/drawing/2016/ink" xmlns:am3d="http://schemas.microsoft.com/office/drawing/2017/model3d" xmlns:o="urn:schemas-microsoft-com:office:office" xmlns:r="http://schemas.openxmlformats.org/officeDocument/2006/relationships" xmlns:m="http://schemas.openxmlformats.org/officeDocument/2006/math" xmlns:v="urn:schemas-microsoft-com:vml" xmlns:wp14="http://schemas.microsoft.com/office/word/2010/wordprocessingDrawing" xmlns:wp="http://schemas.openxmlformats.org/drawingml/2006/wordprocessingDrawing" xmlns:w10="urn:schemas-microsoft-com:office:word" xmlns:w="http://schemas.openxmlformats.org/wordprocessingml/2006/main" xmlns:w14="http://schemas.microsoft.com/office/word/2010/wordml" xmlns:w15="http://schemas.microsoft.com/office/word/2012/wordml" xmlns:w16cid="http://schemas.microsoft.com/office/word/2016/wordml/cid" xmlns:w16se="http://schemas.microsoft.com/office/word/2015/wordml/symex" xmlns:wpg="http://schemas.microsoft.com/office/word/2010/wordprocessingGroup" xmlns:wpi="http://schemas.microsoft.com/office/word/2010/wordprocessingInk" xmlns:wne="http://schemas.microsoft.com/office/word/2006/wordml" xmlns:wps="http://schemas.microsoft.com/office/word/2010/wordprocessingShape" mc:Ignorable="w14 w15 w16se w16cid wp14">
   <w:p>
     <w:pPr>
-      <w:pStyle w:val="Footer"/>
+      <w:pStyle w:val="Fuzeile"/>
       <w:framePr w:wrap="none" w:vAnchor="text" w:hAnchor="margin" w:xAlign="right" w:y="1"/>
       <w:rPr>
-        <w:rStyle w:val="PageNumber"/>
+        <w:rStyle w:val="Seitenzahl"/>
       </w:rPr>
     </w:pPr>
     <w:r>
       <w:rPr>
-        <w:rStyle w:val="PageNumber"/>
+        <w:rStyle w:val="Seitenzahl"/>
       </w:rPr>
       <w:fldChar w:fldCharType="begin"/>
     </w:r>
     <w:r>
       <w:rPr>
-        <w:rStyle w:val="PageNumber"/>
+        <w:rStyle w:val="Seitenzahl"/>
       </w:rPr>
       <w:instrText xml:space="preserve">PAGE  </w:instrText>
     </w:r>
     <w:r>
       <w:rPr>
-        <w:rStyle w:val="PageNumber"/>
+        <w:rStyle w:val="Seitenzahl"/>
       </w:rPr>
       <w:fldChar w:fldCharType="separate"/>
     </w:r>
     <w:r>
       <w:rPr>
-        <w:rStyle w:val="PageNumber"/>
+        <w:rStyle w:val="Seitenzahl"/>
         <w:noProof/>
       </w:rPr>
-      <w:t>3</w:t>
+      <w:t>4</w:t>
     </w:r>
     <w:r>
       <w:rPr>
-        <w:rStyle w:val="PageNumber"/>
+        <w:rStyle w:val="Seitenzahl"/>
       </w:rPr>
       <w:fldChar w:fldCharType="end"/>
     </w:r>
   </w:p>
   <w:p>
     <w:pPr>
-      <w:pStyle w:val="Footer"/>
+      <w:pStyle w:val="Fuzeile"/>
       <w:ind w:right="360"/>
     </w:pPr>
     <w:r>
@@ -2588,7 +3226,7 @@
 </file>
 
 <file path=word/footnotes.xml><?xml version="1.0" encoding="utf-8"?>
-<w:footnotes xmlns:wpc="http://schemas.microsoft.com/office/word/2010/wordprocessingCanvas" xmlns:mo="http://schemas.microsoft.com/office/mac/office/2008/main" xmlns:mc="http://schemas.openxmlformats.org/markup-compatibility/2006" xmlns:mv="urn:schemas-microsoft-com:mac:vml" xmlns:o="urn:schemas-microsoft-com:office:office" xmlns:r="http://schemas.openxmlformats.org/officeDocument/2006/relationships" xmlns:m="http://schemas.openxmlformats.org/officeDocument/2006/math" xmlns:v="urn:schemas-microsoft-com:vml" xmlns:wp14="http://schemas.microsoft.com/office/word/2010/wordprocessingDrawing" xmlns:wp="http://schemas.openxmlformats.org/drawingml/2006/wordprocessingDrawing" xmlns:w10="urn:schemas-microsoft-com:office:word" xmlns:w="http://schemas.openxmlformats.org/wordprocessingml/2006/main" xmlns:w14="http://schemas.microsoft.com/office/word/2010/wordml" xmlns:w15="http://schemas.microsoft.com/office/word/2012/wordml" xmlns:wpg="http://schemas.microsoft.com/office/word/2010/wordprocessingGroup" xmlns:wpi="http://schemas.microsoft.com/office/word/2010/wordprocessingInk" xmlns:wne="http://schemas.microsoft.com/office/word/2006/wordml" xmlns:wps="http://schemas.microsoft.com/office/word/2010/wordprocessingShape" mc:Ignorable="w14 w15 wp14">
+<w:footnotes xmlns:wpc="http://schemas.microsoft.com/office/word/2010/wordprocessingCanvas" xmlns:cx="http://schemas.microsoft.com/office/drawing/2014/chartex" xmlns:cx1="http://schemas.microsoft.com/office/drawing/2015/9/8/chartex" xmlns:cx2="http://schemas.microsoft.com/office/drawing/2015/10/21/chartex" xmlns:cx3="http://schemas.microsoft.com/office/drawing/2016/5/9/chartex" xmlns:cx4="http://schemas.microsoft.com/office/drawing/2016/5/10/chartex" xmlns:cx5="http://schemas.microsoft.com/office/drawing/2016/5/11/chartex" xmlns:cx6="http://schemas.microsoft.com/office/drawing/2016/5/12/chartex" xmlns:cx7="http://schemas.microsoft.com/office/drawing/2016/5/13/chartex" xmlns:cx8="http://schemas.microsoft.com/office/drawing/2016/5/14/chartex" xmlns:mc="http://schemas.openxmlformats.org/markup-compatibility/2006" xmlns:aink="http://schemas.microsoft.com/office/drawing/2016/ink" xmlns:am3d="http://schemas.microsoft.com/office/drawing/2017/model3d" xmlns:o="urn:schemas-microsoft-com:office:office" xmlns:r="http://schemas.openxmlformats.org/officeDocument/2006/relationships" xmlns:m="http://schemas.openxmlformats.org/officeDocument/2006/math" xmlns:v="urn:schemas-microsoft-com:vml" xmlns:wp14="http://schemas.microsoft.com/office/word/2010/wordprocessingDrawing" xmlns:wp="http://schemas.openxmlformats.org/drawingml/2006/wordprocessingDrawing" xmlns:w10="urn:schemas-microsoft-com:office:word" xmlns:w="http://schemas.openxmlformats.org/wordprocessingml/2006/main" xmlns:w14="http://schemas.microsoft.com/office/word/2010/wordml" xmlns:w15="http://schemas.microsoft.com/office/word/2012/wordml" xmlns:w16cid="http://schemas.microsoft.com/office/word/2016/wordml/cid" xmlns:w16se="http://schemas.microsoft.com/office/word/2015/wordml/symex" xmlns:wpg="http://schemas.microsoft.com/office/word/2010/wordprocessingGroup" xmlns:wpi="http://schemas.microsoft.com/office/word/2010/wordprocessingInk" xmlns:wne="http://schemas.microsoft.com/office/word/2006/wordml" xmlns:wps="http://schemas.microsoft.com/office/word/2010/wordprocessingShape" mc:Ignorable="w14 w15 w16se w16cid wp14">
   <w:footnote w:type="separator" w:id="-1">
     <w:p>
       <w:r>
@@ -2607,10 +3245,10 @@
 </file>
 
 <file path=word/header1.xml><?xml version="1.0" encoding="utf-8"?>
-<w:hdr xmlns:wpc="http://schemas.microsoft.com/office/word/2010/wordprocessingCanvas" xmlns:mo="http://schemas.microsoft.com/office/mac/office/2008/main" xmlns:mc="http://schemas.openxmlformats.org/markup-compatibility/2006" xmlns:mv="urn:schemas-microsoft-com:mac:vml" xmlns:o="urn:schemas-microsoft-com:office:office" xmlns:r="http://schemas.openxmlformats.org/officeDocument/2006/relationships" xmlns:m="http://schemas.openxmlformats.org/officeDocument/2006/math" xmlns:v="urn:schemas-microsoft-com:vml" xmlns:wp14="http://schemas.microsoft.com/office/word/2010/wordprocessingDrawing" xmlns:wp="http://schemas.openxmlformats.org/drawingml/2006/wordprocessingDrawing" xmlns:w10="urn:schemas-microsoft-com:office:word" xmlns:w="http://schemas.openxmlformats.org/wordprocessingml/2006/main" xmlns:w14="http://schemas.microsoft.com/office/word/2010/wordml" xmlns:w15="http://schemas.microsoft.com/office/word/2012/wordml" xmlns:wpg="http://schemas.microsoft.com/office/word/2010/wordprocessingGroup" xmlns:wpi="http://schemas.microsoft.com/office/word/2010/wordprocessingInk" xmlns:wne="http://schemas.microsoft.com/office/word/2006/wordml" xmlns:wps="http://schemas.microsoft.com/office/word/2010/wordprocessingShape" mc:Ignorable="w14 w15 wp14">
+<w:hdr xmlns:wpc="http://schemas.microsoft.com/office/word/2010/wordprocessingCanvas" xmlns:cx="http://schemas.microsoft.com/office/drawing/2014/chartex" xmlns:cx1="http://schemas.microsoft.com/office/drawing/2015/9/8/chartex" xmlns:cx2="http://schemas.microsoft.com/office/drawing/2015/10/21/chartex" xmlns:cx3="http://schemas.microsoft.com/office/drawing/2016/5/9/chartex" xmlns:cx4="http://schemas.microsoft.com/office/drawing/2016/5/10/chartex" xmlns:cx5="http://schemas.microsoft.com/office/drawing/2016/5/11/chartex" xmlns:cx6="http://schemas.microsoft.com/office/drawing/2016/5/12/chartex" xmlns:cx7="http://schemas.microsoft.com/office/drawing/2016/5/13/chartex" xmlns:cx8="http://schemas.microsoft.com/office/drawing/2016/5/14/chartex" xmlns:mc="http://schemas.openxmlformats.org/markup-compatibility/2006" xmlns:aink="http://schemas.microsoft.com/office/drawing/2016/ink" xmlns:am3d="http://schemas.microsoft.com/office/drawing/2017/model3d" xmlns:o="urn:schemas-microsoft-com:office:office" xmlns:r="http://schemas.openxmlformats.org/officeDocument/2006/relationships" xmlns:m="http://schemas.openxmlformats.org/officeDocument/2006/math" xmlns:v="urn:schemas-microsoft-com:vml" xmlns:wp14="http://schemas.microsoft.com/office/word/2010/wordprocessingDrawing" xmlns:wp="http://schemas.openxmlformats.org/drawingml/2006/wordprocessingDrawing" xmlns:w10="urn:schemas-microsoft-com:office:word" xmlns:w="http://schemas.openxmlformats.org/wordprocessingml/2006/main" xmlns:w14="http://schemas.microsoft.com/office/word/2010/wordml" xmlns:w15="http://schemas.microsoft.com/office/word/2012/wordml" xmlns:w16cid="http://schemas.microsoft.com/office/word/2016/wordml/cid" xmlns:w16se="http://schemas.microsoft.com/office/word/2015/wordml/symex" xmlns:wpg="http://schemas.microsoft.com/office/word/2010/wordprocessingGroup" xmlns:wpi="http://schemas.microsoft.com/office/word/2010/wordprocessingInk" xmlns:wne="http://schemas.microsoft.com/office/word/2006/wordml" xmlns:wps="http://schemas.microsoft.com/office/word/2010/wordprocessingShape" mc:Ignorable="w14 w15 w16se w16cid wp14">
   <w:p>
     <w:pPr>
-      <w:pStyle w:val="Header"/>
+      <w:pStyle w:val="Kopfzeile"/>
     </w:pPr>
     <w:r>
       <w:t>Team 5</w:t>
@@ -2631,10 +3269,10 @@
 </file>
 
 <file path=word/header2.xml><?xml version="1.0" encoding="utf-8"?>
-<w:hdr xmlns:wpc="http://schemas.microsoft.com/office/word/2010/wordprocessingCanvas" xmlns:mo="http://schemas.microsoft.com/office/mac/office/2008/main" xmlns:mc="http://schemas.openxmlformats.org/markup-compatibility/2006" xmlns:mv="urn:schemas-microsoft-com:mac:vml" xmlns:o="urn:schemas-microsoft-com:office:office" xmlns:r="http://schemas.openxmlformats.org/officeDocument/2006/relationships" xmlns:m="http://schemas.openxmlformats.org/officeDocument/2006/math" xmlns:v="urn:schemas-microsoft-com:vml" xmlns:wp14="http://schemas.microsoft.com/office/word/2010/wordprocessingDrawing" xmlns:wp="http://schemas.openxmlformats.org/drawingml/2006/wordprocessingDrawing" xmlns:w10="urn:schemas-microsoft-com:office:word" xmlns:w="http://schemas.openxmlformats.org/wordprocessingml/2006/main" xmlns:w14="http://schemas.microsoft.com/office/word/2010/wordml" xmlns:w15="http://schemas.microsoft.com/office/word/2012/wordml" xmlns:wpg="http://schemas.microsoft.com/office/word/2010/wordprocessingGroup" xmlns:wpi="http://schemas.microsoft.com/office/word/2010/wordprocessingInk" xmlns:wne="http://schemas.microsoft.com/office/word/2006/wordml" xmlns:wps="http://schemas.microsoft.com/office/word/2010/wordprocessingShape" mc:Ignorable="w14 w15 wp14">
+<w:hdr xmlns:wpc="http://schemas.microsoft.com/office/word/2010/wordprocessingCanvas" xmlns:cx="http://schemas.microsoft.com/office/drawing/2014/chartex" xmlns:cx1="http://schemas.microsoft.com/office/drawing/2015/9/8/chartex" xmlns:cx2="http://schemas.microsoft.com/office/drawing/2015/10/21/chartex" xmlns:cx3="http://schemas.microsoft.com/office/drawing/2016/5/9/chartex" xmlns:cx4="http://schemas.microsoft.com/office/drawing/2016/5/10/chartex" xmlns:cx5="http://schemas.microsoft.com/office/drawing/2016/5/11/chartex" xmlns:cx6="http://schemas.microsoft.com/office/drawing/2016/5/12/chartex" xmlns:cx7="http://schemas.microsoft.com/office/drawing/2016/5/13/chartex" xmlns:cx8="http://schemas.microsoft.com/office/drawing/2016/5/14/chartex" xmlns:mc="http://schemas.openxmlformats.org/markup-compatibility/2006" xmlns:aink="http://schemas.microsoft.com/office/drawing/2016/ink" xmlns:am3d="http://schemas.microsoft.com/office/drawing/2017/model3d" xmlns:o="urn:schemas-microsoft-com:office:office" xmlns:r="http://schemas.openxmlformats.org/officeDocument/2006/relationships" xmlns:m="http://schemas.openxmlformats.org/officeDocument/2006/math" xmlns:v="urn:schemas-microsoft-com:vml" xmlns:wp14="http://schemas.microsoft.com/office/word/2010/wordprocessingDrawing" xmlns:wp="http://schemas.openxmlformats.org/drawingml/2006/wordprocessingDrawing" xmlns:w10="urn:schemas-microsoft-com:office:word" xmlns:w="http://schemas.openxmlformats.org/wordprocessingml/2006/main" xmlns:w14="http://schemas.microsoft.com/office/word/2010/wordml" xmlns:w15="http://schemas.microsoft.com/office/word/2012/wordml" xmlns:w16cid="http://schemas.microsoft.com/office/word/2016/wordml/cid" xmlns:w16se="http://schemas.microsoft.com/office/word/2015/wordml/symex" xmlns:wpg="http://schemas.microsoft.com/office/word/2010/wordprocessingGroup" xmlns:wpi="http://schemas.microsoft.com/office/word/2010/wordprocessingInk" xmlns:wne="http://schemas.microsoft.com/office/word/2006/wordml" xmlns:wps="http://schemas.microsoft.com/office/word/2010/wordprocessingShape" mc:Ignorable="w14 w15 w16se w16cid wp14">
   <w:p>
     <w:pPr>
-      <w:pStyle w:val="Header"/>
+      <w:pStyle w:val="Kopfzeile"/>
     </w:pPr>
     <w:r>
       <w:rPr>
@@ -2770,8 +3408,8 @@
 </file>
 
 <file path=word/numbering.xml><?xml version="1.0" encoding="utf-8"?>
-<w:numbering xmlns:wpc="http://schemas.microsoft.com/office/word/2010/wordprocessingCanvas" xmlns:mo="http://schemas.microsoft.com/office/mac/office/2008/main" xmlns:mc="http://schemas.openxmlformats.org/markup-compatibility/2006" xmlns:mv="urn:schemas-microsoft-com:mac:vml" xmlns:o="urn:schemas-microsoft-com:office:office" xmlns:r="http://schemas.openxmlformats.org/officeDocument/2006/relationships" xmlns:m="http://schemas.openxmlformats.org/officeDocument/2006/math" xmlns:v="urn:schemas-microsoft-com:vml" xmlns:wp14="http://schemas.microsoft.com/office/word/2010/wordprocessingDrawing" xmlns:wp="http://schemas.openxmlformats.org/drawingml/2006/wordprocessingDrawing" xmlns:w10="urn:schemas-microsoft-com:office:word" xmlns:w="http://schemas.openxmlformats.org/wordprocessingml/2006/main" xmlns:w14="http://schemas.microsoft.com/office/word/2010/wordml" xmlns:w15="http://schemas.microsoft.com/office/word/2012/wordml" xmlns:wpg="http://schemas.microsoft.com/office/word/2010/wordprocessingGroup" xmlns:wpi="http://schemas.microsoft.com/office/word/2010/wordprocessingInk" xmlns:wne="http://schemas.microsoft.com/office/word/2006/wordml" xmlns:wps="http://schemas.microsoft.com/office/word/2010/wordprocessingShape" mc:Ignorable="w14 w15 wp14">
-  <w:abstractNum w:abstractNumId="0">
+<w:numbering xmlns:wpc="http://schemas.microsoft.com/office/word/2010/wordprocessingCanvas" xmlns:cx="http://schemas.microsoft.com/office/drawing/2014/chartex" xmlns:cx1="http://schemas.microsoft.com/office/drawing/2015/9/8/chartex" xmlns:cx2="http://schemas.microsoft.com/office/drawing/2015/10/21/chartex" xmlns:cx3="http://schemas.microsoft.com/office/drawing/2016/5/9/chartex" xmlns:cx4="http://schemas.microsoft.com/office/drawing/2016/5/10/chartex" xmlns:cx5="http://schemas.microsoft.com/office/drawing/2016/5/11/chartex" xmlns:cx6="http://schemas.microsoft.com/office/drawing/2016/5/12/chartex" xmlns:cx7="http://schemas.microsoft.com/office/drawing/2016/5/13/chartex" xmlns:cx8="http://schemas.microsoft.com/office/drawing/2016/5/14/chartex" xmlns:mc="http://schemas.openxmlformats.org/markup-compatibility/2006" xmlns:aink="http://schemas.microsoft.com/office/drawing/2016/ink" xmlns:am3d="http://schemas.microsoft.com/office/drawing/2017/model3d" xmlns:o="urn:schemas-microsoft-com:office:office" xmlns:r="http://schemas.openxmlformats.org/officeDocument/2006/relationships" xmlns:m="http://schemas.openxmlformats.org/officeDocument/2006/math" xmlns:v="urn:schemas-microsoft-com:vml" xmlns:wp14="http://schemas.microsoft.com/office/word/2010/wordprocessingDrawing" xmlns:wp="http://schemas.openxmlformats.org/drawingml/2006/wordprocessingDrawing" xmlns:w10="urn:schemas-microsoft-com:office:word" xmlns:w="http://schemas.openxmlformats.org/wordprocessingml/2006/main" xmlns:w14="http://schemas.microsoft.com/office/word/2010/wordml" xmlns:w15="http://schemas.microsoft.com/office/word/2012/wordml" xmlns:w16cid="http://schemas.microsoft.com/office/word/2016/wordml/cid" xmlns:w16se="http://schemas.microsoft.com/office/word/2015/wordml/symex" xmlns:wpg="http://schemas.microsoft.com/office/word/2010/wordprocessingGroup" xmlns:wpi="http://schemas.microsoft.com/office/word/2010/wordprocessingInk" xmlns:wne="http://schemas.microsoft.com/office/word/2006/wordml" xmlns:wps="http://schemas.microsoft.com/office/word/2010/wordprocessingShape" mc:Ignorable="w14 w15 w16se w16cid wp14">
+  <w:abstractNum w:abstractNumId="0" w15:restartNumberingAfterBreak="0">
     <w:nsid w:val="0EF73967"/>
     <w:multiLevelType w:val="multilevel"/>
     <w:tmpl w:val="C7CA1C86"/>
@@ -2884,7 +3522,7 @@
       </w:rPr>
     </w:lvl>
   </w:abstractNum>
-  <w:abstractNum w:abstractNumId="1">
+  <w:abstractNum w:abstractNumId="1" w15:restartNumberingAfterBreak="0">
     <w:nsid w:val="20243741"/>
     <w:multiLevelType w:val="hybridMultilevel"/>
     <w:tmpl w:val="D256CD0E"/>
@@ -2997,7 +3635,7 @@
       </w:rPr>
     </w:lvl>
   </w:abstractNum>
-  <w:abstractNum w:abstractNumId="2">
+  <w:abstractNum w:abstractNumId="2" w15:restartNumberingAfterBreak="0">
     <w:nsid w:val="23954BFB"/>
     <w:multiLevelType w:val="hybridMultilevel"/>
     <w:tmpl w:val="DEE0F750"/>
@@ -3110,7 +3748,7 @@
       </w:rPr>
     </w:lvl>
   </w:abstractNum>
-  <w:abstractNum w:abstractNumId="3">
+  <w:abstractNum w:abstractNumId="3" w15:restartNumberingAfterBreak="0">
     <w:nsid w:val="241D2D5F"/>
     <w:multiLevelType w:val="hybridMultilevel"/>
     <w:tmpl w:val="A0742C1E"/>
@@ -3223,7 +3861,7 @@
       </w:rPr>
     </w:lvl>
   </w:abstractNum>
-  <w:abstractNum w:abstractNumId="4">
+  <w:abstractNum w:abstractNumId="4" w15:restartNumberingAfterBreak="0">
     <w:nsid w:val="24F45D22"/>
     <w:multiLevelType w:val="hybridMultilevel"/>
     <w:tmpl w:val="FBD83B7A"/>
@@ -3312,7 +3950,7 @@
       </w:pPr>
     </w:lvl>
   </w:abstractNum>
-  <w:abstractNum w:abstractNumId="5">
+  <w:abstractNum w:abstractNumId="5" w15:restartNumberingAfterBreak="0">
     <w:nsid w:val="303933B2"/>
     <w:multiLevelType w:val="multilevel"/>
     <w:tmpl w:val="0407001F"/>
@@ -3398,7 +4036,7 @@
       </w:pPr>
     </w:lvl>
   </w:abstractNum>
-  <w:abstractNum w:abstractNumId="6">
+  <w:abstractNum w:abstractNumId="6" w15:restartNumberingAfterBreak="0">
     <w:nsid w:val="36EF3D4E"/>
     <w:multiLevelType w:val="hybridMultilevel"/>
     <w:tmpl w:val="9124ADCC"/>
@@ -3487,7 +4125,7 @@
       </w:pPr>
     </w:lvl>
   </w:abstractNum>
-  <w:abstractNum w:abstractNumId="7">
+  <w:abstractNum w:abstractNumId="7" w15:restartNumberingAfterBreak="0">
     <w:nsid w:val="469A3D9D"/>
     <w:multiLevelType w:val="hybridMultilevel"/>
     <w:tmpl w:val="348419AC"/>
@@ -3576,7 +4214,7 @@
       </w:pPr>
     </w:lvl>
   </w:abstractNum>
-  <w:abstractNum w:abstractNumId="8">
+  <w:abstractNum w:abstractNumId="8" w15:restartNumberingAfterBreak="0">
     <w:nsid w:val="46DB1555"/>
     <w:multiLevelType w:val="multilevel"/>
     <w:tmpl w:val="F1DE6620"/>
@@ -3697,7 +4335,7 @@
       </w:rPr>
     </w:lvl>
   </w:abstractNum>
-  <w:abstractNum w:abstractNumId="9">
+  <w:abstractNum w:abstractNumId="9" w15:restartNumberingAfterBreak="0">
     <w:nsid w:val="4EA25ED7"/>
     <w:multiLevelType w:val="hybridMultilevel"/>
     <w:tmpl w:val="DA4413E2"/>
@@ -3786,7 +4424,7 @@
       </w:pPr>
     </w:lvl>
   </w:abstractNum>
-  <w:abstractNum w:abstractNumId="10">
+  <w:abstractNum w:abstractNumId="10" w15:restartNumberingAfterBreak="0">
     <w:nsid w:val="5F034A41"/>
     <w:multiLevelType w:val="hybridMultilevel"/>
     <w:tmpl w:val="D95884BE"/>
@@ -3875,7 +4513,7 @@
       </w:pPr>
     </w:lvl>
   </w:abstractNum>
-  <w:abstractNum w:abstractNumId="11">
+  <w:abstractNum w:abstractNumId="11" w15:restartNumberingAfterBreak="0">
     <w:nsid w:val="6FD454AA"/>
     <w:multiLevelType w:val="hybridMultilevel"/>
     <w:tmpl w:val="4D8444D0"/>
@@ -3964,7 +4602,7 @@
       </w:pPr>
     </w:lvl>
   </w:abstractNum>
-  <w:abstractNum w:abstractNumId="12">
+  <w:abstractNum w:abstractNumId="12" w15:restartNumberingAfterBreak="0">
     <w:nsid w:val="75451CE0"/>
     <w:multiLevelType w:val="hybridMultilevel"/>
     <w:tmpl w:val="09041D58"/>
@@ -4053,7 +4691,7 @@
       </w:pPr>
     </w:lvl>
   </w:abstractNum>
-  <w:abstractNum w:abstractNumId="13">
+  <w:abstractNum w:abstractNumId="13" w15:restartNumberingAfterBreak="0">
     <w:nsid w:val="7AAE3480"/>
     <w:multiLevelType w:val="multilevel"/>
     <w:tmpl w:val="DB247DB8"/>
@@ -4220,7 +4858,7 @@
 </file>
 
 <file path=word/styles.xml><?xml version="1.0" encoding="utf-8"?>
-<w:styles xmlns:mc="http://schemas.openxmlformats.org/markup-compatibility/2006" xmlns:r="http://schemas.openxmlformats.org/officeDocument/2006/relationships" xmlns:w="http://schemas.openxmlformats.org/wordprocessingml/2006/main" xmlns:w14="http://schemas.microsoft.com/office/word/2010/wordml" xmlns:w15="http://schemas.microsoft.com/office/word/2012/wordml" mc:Ignorable="w14 w15">
+<w:styles xmlns:mc="http://schemas.openxmlformats.org/markup-compatibility/2006" xmlns:r="http://schemas.openxmlformats.org/officeDocument/2006/relationships" xmlns:w="http://schemas.openxmlformats.org/wordprocessingml/2006/main" xmlns:w14="http://schemas.microsoft.com/office/word/2010/wordml" xmlns:w15="http://schemas.microsoft.com/office/word/2012/wordml" xmlns:w16cid="http://schemas.microsoft.com/office/word/2016/wordml/cid" xmlns:w16se="http://schemas.microsoft.com/office/word/2015/wordml/symex" mc:Ignorable="w14 w15 w16se w16cid">
   <w:docDefaults>
     <w:rPrDefault>
       <w:rPr>
@@ -4232,7 +4870,7 @@
     </w:rPrDefault>
     <w:pPrDefault/>
   </w:docDefaults>
-  <w:latentStyles w:defLockedState="0" w:defUIPriority="99" w:defSemiHidden="0" w:defUnhideWhenUsed="0" w:defQFormat="0" w:count="382">
+  <w:latentStyles w:defLockedState="0" w:defUIPriority="99" w:defSemiHidden="0" w:defUnhideWhenUsed="0" w:defQFormat="0" w:count="375">
     <w:lsdException w:name="Normal" w:uiPriority="0" w:qFormat="1"/>
     <w:lsdException w:name="heading 1" w:uiPriority="9" w:qFormat="1"/>
     <w:lsdException w:name="heading 2" w:semiHidden="1" w:uiPriority="9" w:unhideWhenUsed="1" w:qFormat="1"/>
@@ -4607,18 +5245,18 @@
     <w:lsdException w:name="Mention" w:semiHidden="1" w:unhideWhenUsed="1"/>
     <w:lsdException w:name="Smart Hyperlink" w:semiHidden="1" w:unhideWhenUsed="1"/>
   </w:latentStyles>
-  <w:style w:type="paragraph" w:default="1" w:styleId="Normal">
+  <w:style w:type="paragraph" w:default="1" w:styleId="Standard">
     <w:name w:val="Normal"/>
     <w:qFormat/>
     <w:rPr>
       <w:lang w:val="en-US"/>
     </w:rPr>
   </w:style>
-  <w:style w:type="paragraph" w:styleId="Heading1">
+  <w:style w:type="paragraph" w:styleId="berschrift1">
     <w:name w:val="heading 1"/>
-    <w:basedOn w:val="Normal"/>
-    <w:next w:val="Normal"/>
-    <w:link w:val="Heading1Char"/>
+    <w:basedOn w:val="Standard"/>
+    <w:next w:val="Standard"/>
+    <w:link w:val="berschrift1Zchn"/>
     <w:uiPriority w:val="9"/>
     <w:qFormat/>
     <w:rsid w:val="003323F3"/>
@@ -4635,11 +5273,11 @@
       <w:szCs w:val="32"/>
     </w:rPr>
   </w:style>
-  <w:style w:type="paragraph" w:styleId="Heading2">
+  <w:style w:type="paragraph" w:styleId="berschrift2">
     <w:name w:val="heading 2"/>
-    <w:basedOn w:val="Normal"/>
-    <w:next w:val="Normal"/>
-    <w:link w:val="Heading2Char"/>
+    <w:basedOn w:val="Standard"/>
+    <w:next w:val="Standard"/>
+    <w:link w:val="berschrift2Zchn"/>
     <w:uiPriority w:val="9"/>
     <w:unhideWhenUsed/>
     <w:qFormat/>
@@ -4657,13 +5295,13 @@
       <w:szCs w:val="26"/>
     </w:rPr>
   </w:style>
-  <w:style w:type="character" w:default="1" w:styleId="DefaultParagraphFont">
+  <w:style w:type="character" w:default="1" w:styleId="Absatz-Standardschriftart">
     <w:name w:val="Default Paragraph Font"/>
     <w:uiPriority w:val="1"/>
     <w:semiHidden/>
     <w:unhideWhenUsed/>
   </w:style>
-  <w:style w:type="table" w:default="1" w:styleId="TableNormal">
+  <w:style w:type="table" w:default="1" w:styleId="NormaleTabelle">
     <w:name w:val="Normal Table"/>
     <w:uiPriority w:val="99"/>
     <w:semiHidden/>
@@ -4678,16 +5316,16 @@
       </w:tblCellMar>
     </w:tblPr>
   </w:style>
-  <w:style w:type="numbering" w:default="1" w:styleId="NoList">
+  <w:style w:type="numbering" w:default="1" w:styleId="KeineListe">
     <w:name w:val="No List"/>
     <w:uiPriority w:val="99"/>
     <w:semiHidden/>
     <w:unhideWhenUsed/>
   </w:style>
-  <w:style w:type="character" w:customStyle="1" w:styleId="Heading1Char">
-    <w:name w:val="Heading 1 Char"/>
-    <w:basedOn w:val="DefaultParagraphFont"/>
-    <w:link w:val="Heading1"/>
+  <w:style w:type="character" w:customStyle="1" w:styleId="berschrift1Zchn">
+    <w:name w:val="Überschrift 1 Zchn"/>
+    <w:basedOn w:val="Absatz-Standardschriftart"/>
+    <w:link w:val="berschrift1"/>
     <w:uiPriority w:val="9"/>
     <w:rsid w:val="003323F3"/>
     <w:rPr>
@@ -4697,13 +5335,12 @@
       <w:szCs w:val="32"/>
     </w:rPr>
   </w:style>
-  <w:style w:type="table" w:styleId="TableGrid">
+  <w:style w:type="table" w:styleId="Tabellenraster">
     <w:name w:val="Table Grid"/>
-    <w:basedOn w:val="TableNormal"/>
+    <w:basedOn w:val="NormaleTabelle"/>
     <w:uiPriority w:val="39"/>
     <w:rsid w:val="003323F3"/>
     <w:tblPr>
-      <w:tblInd w:w="0" w:type="dxa"/>
       <w:tblBorders>
         <w:top w:val="single" w:sz="4" w:space="0" w:color="auto"/>
         <w:left w:val="single" w:sz="4" w:space="0" w:color="auto"/>
@@ -4712,29 +5349,16 @@
         <w:insideH w:val="single" w:sz="4" w:space="0" w:color="auto"/>
         <w:insideV w:val="single" w:sz="4" w:space="0" w:color="auto"/>
       </w:tblBorders>
-      <w:tblCellMar>
-        <w:top w:w="0" w:type="dxa"/>
-        <w:left w:w="108" w:type="dxa"/>
-        <w:bottom w:w="0" w:type="dxa"/>
-        <w:right w:w="108" w:type="dxa"/>
-      </w:tblCellMar>
     </w:tblPr>
   </w:style>
-  <w:style w:type="table" w:styleId="PlainTable3">
+  <w:style w:type="table" w:styleId="EinfacheTabelle3">
     <w:name w:val="Plain Table 3"/>
-    <w:basedOn w:val="TableNormal"/>
+    <w:basedOn w:val="NormaleTabelle"/>
     <w:uiPriority w:val="43"/>
     <w:rsid w:val="003323F3"/>
     <w:tblPr>
       <w:tblStyleRowBandSize w:val="1"/>
       <w:tblStyleColBandSize w:val="1"/>
-      <w:tblInd w:w="0" w:type="dxa"/>
-      <w:tblCellMar>
-        <w:top w:w="0" w:type="dxa"/>
-        <w:left w:w="108" w:type="dxa"/>
-        <w:bottom w:w="0" w:type="dxa"/>
-        <w:right w:w="108" w:type="dxa"/>
-      </w:tblCellMar>
     </w:tblPr>
     <w:tblStylePr w:type="firstRow">
       <w:rPr>
@@ -4817,21 +5441,14 @@
       </w:tcPr>
     </w:tblStylePr>
   </w:style>
-  <w:style w:type="table" w:styleId="PlainTable5">
+  <w:style w:type="table" w:styleId="EinfacheTabelle5">
     <w:name w:val="Plain Table 5"/>
-    <w:basedOn w:val="TableNormal"/>
+    <w:basedOn w:val="NormaleTabelle"/>
     <w:uiPriority w:val="45"/>
     <w:rsid w:val="003323F3"/>
     <w:tblPr>
       <w:tblStyleRowBandSize w:val="1"/>
       <w:tblStyleColBandSize w:val="1"/>
-      <w:tblInd w:w="0" w:type="dxa"/>
-      <w:tblCellMar>
-        <w:top w:w="0" w:type="dxa"/>
-        <w:left w:w="108" w:type="dxa"/>
-        <w:bottom w:w="0" w:type="dxa"/>
-        <w:right w:w="108" w:type="dxa"/>
-      </w:tblCellMar>
     </w:tblPr>
     <w:tblStylePr w:type="firstRow">
       <w:rPr>
@@ -4941,21 +5558,14 @@
       </w:tcPr>
     </w:tblStylePr>
   </w:style>
-  <w:style w:type="table" w:styleId="PlainTable4">
+  <w:style w:type="table" w:styleId="EinfacheTabelle4">
     <w:name w:val="Plain Table 4"/>
-    <w:basedOn w:val="TableNormal"/>
+    <w:basedOn w:val="NormaleTabelle"/>
     <w:uiPriority w:val="44"/>
     <w:rsid w:val="003323F3"/>
     <w:tblPr>
       <w:tblStyleRowBandSize w:val="1"/>
       <w:tblStyleColBandSize w:val="1"/>
-      <w:tblInd w:w="0" w:type="dxa"/>
-      <w:tblCellMar>
-        <w:top w:w="0" w:type="dxa"/>
-        <w:left w:w="108" w:type="dxa"/>
-        <w:bottom w:w="0" w:type="dxa"/>
-        <w:right w:w="108" w:type="dxa"/>
-      </w:tblCellMar>
     </w:tblPr>
     <w:tblStylePr w:type="firstRow">
       <w:rPr>
@@ -4994,15 +5604,14 @@
       </w:tcPr>
     </w:tblStylePr>
   </w:style>
-  <w:style w:type="table" w:styleId="GridTable1Light">
+  <w:style w:type="table" w:styleId="Gitternetztabelle1hell">
     <w:name w:val="Grid Table 1 Light"/>
-    <w:basedOn w:val="TableNormal"/>
+    <w:basedOn w:val="NormaleTabelle"/>
     <w:uiPriority w:val="46"/>
     <w:rsid w:val="003323F3"/>
     <w:tblPr>
       <w:tblStyleRowBandSize w:val="1"/>
       <w:tblStyleColBandSize w:val="1"/>
-      <w:tblInd w:w="0" w:type="dxa"/>
       <w:tblBorders>
         <w:top w:val="single" w:sz="4" w:space="0" w:color="999999" w:themeColor="text1" w:themeTint="66"/>
         <w:left w:val="single" w:sz="4" w:space="0" w:color="999999" w:themeColor="text1" w:themeTint="66"/>
@@ -5011,12 +5620,6 @@
         <w:insideH w:val="single" w:sz="4" w:space="0" w:color="999999" w:themeColor="text1" w:themeTint="66"/>
         <w:insideV w:val="single" w:sz="4" w:space="0" w:color="999999" w:themeColor="text1" w:themeTint="66"/>
       </w:tblBorders>
-      <w:tblCellMar>
-        <w:top w:w="0" w:type="dxa"/>
-        <w:left w:w="108" w:type="dxa"/>
-        <w:bottom w:w="0" w:type="dxa"/>
-        <w:right w:w="108" w:type="dxa"/>
-      </w:tblCellMar>
     </w:tblPr>
     <w:tblStylePr w:type="firstRow">
       <w:rPr>
@@ -5055,27 +5658,20 @@
       </w:rPr>
     </w:tblStylePr>
   </w:style>
-  <w:style w:type="table" w:styleId="GridTable2">
+  <w:style w:type="table" w:styleId="Gitternetztabelle2">
     <w:name w:val="Grid Table 2"/>
-    <w:basedOn w:val="TableNormal"/>
+    <w:basedOn w:val="NormaleTabelle"/>
     <w:uiPriority w:val="47"/>
     <w:rsid w:val="003323F3"/>
     <w:tblPr>
       <w:tblStyleRowBandSize w:val="1"/>
       <w:tblStyleColBandSize w:val="1"/>
-      <w:tblInd w:w="0" w:type="dxa"/>
       <w:tblBorders>
         <w:top w:val="single" w:sz="2" w:space="0" w:color="666666" w:themeColor="text1" w:themeTint="99"/>
         <w:bottom w:val="single" w:sz="2" w:space="0" w:color="666666" w:themeColor="text1" w:themeTint="99"/>
         <w:insideH w:val="single" w:sz="2" w:space="0" w:color="666666" w:themeColor="text1" w:themeTint="99"/>
         <w:insideV w:val="single" w:sz="2" w:space="0" w:color="666666" w:themeColor="text1" w:themeTint="99"/>
       </w:tblBorders>
-      <w:tblCellMar>
-        <w:top w:w="0" w:type="dxa"/>
-        <w:left w:w="108" w:type="dxa"/>
-        <w:bottom w:w="0" w:type="dxa"/>
-        <w:right w:w="108" w:type="dxa"/>
-      </w:tblCellMar>
     </w:tblPr>
     <w:tblStylePr w:type="firstRow">
       <w:rPr>
@@ -5134,27 +5730,20 @@
       </w:tcPr>
     </w:tblStylePr>
   </w:style>
-  <w:style w:type="table" w:styleId="GridTable2-Accent3">
+  <w:style w:type="table" w:styleId="Gitternetztabelle2Akzent3">
     <w:name w:val="Grid Table 2 Accent 3"/>
-    <w:basedOn w:val="TableNormal"/>
+    <w:basedOn w:val="NormaleTabelle"/>
     <w:uiPriority w:val="47"/>
     <w:rsid w:val="003323F3"/>
     <w:tblPr>
       <w:tblStyleRowBandSize w:val="1"/>
       <w:tblStyleColBandSize w:val="1"/>
-      <w:tblInd w:w="0" w:type="dxa"/>
       <w:tblBorders>
         <w:top w:val="single" w:sz="2" w:space="0" w:color="C9C9C9" w:themeColor="accent3" w:themeTint="99"/>
         <w:bottom w:val="single" w:sz="2" w:space="0" w:color="C9C9C9" w:themeColor="accent3" w:themeTint="99"/>
         <w:insideH w:val="single" w:sz="2" w:space="0" w:color="C9C9C9" w:themeColor="accent3" w:themeTint="99"/>
         <w:insideV w:val="single" w:sz="2" w:space="0" w:color="C9C9C9" w:themeColor="accent3" w:themeTint="99"/>
       </w:tblBorders>
-      <w:tblCellMar>
-        <w:top w:w="0" w:type="dxa"/>
-        <w:left w:w="108" w:type="dxa"/>
-        <w:bottom w:w="0" w:type="dxa"/>
-        <w:right w:w="108" w:type="dxa"/>
-      </w:tblCellMar>
     </w:tblPr>
     <w:tblStylePr w:type="firstRow">
       <w:rPr>
@@ -5213,25 +5802,18 @@
       </w:tcPr>
     </w:tblStylePr>
   </w:style>
-  <w:style w:type="table" w:styleId="PlainTable2">
+  <w:style w:type="table" w:styleId="EinfacheTabelle2">
     <w:name w:val="Plain Table 2"/>
-    <w:basedOn w:val="TableNormal"/>
+    <w:basedOn w:val="NormaleTabelle"/>
     <w:uiPriority w:val="42"/>
     <w:rsid w:val="003323F3"/>
     <w:tblPr>
       <w:tblStyleRowBandSize w:val="1"/>
       <w:tblStyleColBandSize w:val="1"/>
-      <w:tblInd w:w="0" w:type="dxa"/>
       <w:tblBorders>
         <w:top w:val="single" w:sz="4" w:space="0" w:color="7F7F7F" w:themeColor="text1" w:themeTint="80"/>
         <w:bottom w:val="single" w:sz="4" w:space="0" w:color="7F7F7F" w:themeColor="text1" w:themeTint="80"/>
       </w:tblBorders>
-      <w:tblCellMar>
-        <w:top w:w="0" w:type="dxa"/>
-        <w:left w:w="108" w:type="dxa"/>
-        <w:bottom w:w="0" w:type="dxa"/>
-        <w:right w:w="108" w:type="dxa"/>
-      </w:tblCellMar>
     </w:tblPr>
     <w:tblStylePr w:type="firstRow">
       <w:rPr>
@@ -5297,15 +5879,14 @@
       </w:tcPr>
     </w:tblStylePr>
   </w:style>
-  <w:style w:type="table" w:styleId="PlainTable1">
+  <w:style w:type="table" w:styleId="EinfacheTabelle1">
     <w:name w:val="Plain Table 1"/>
-    <w:basedOn w:val="TableNormal"/>
+    <w:basedOn w:val="NormaleTabelle"/>
     <w:uiPriority w:val="41"/>
     <w:rsid w:val="003323F3"/>
     <w:tblPr>
       <w:tblStyleRowBandSize w:val="1"/>
       <w:tblStyleColBandSize w:val="1"/>
-      <w:tblInd w:w="0" w:type="dxa"/>
       <w:tblBorders>
         <w:top w:val="single" w:sz="4" w:space="0" w:color="BFBFBF" w:themeColor="background1" w:themeShade="BF"/>
         <w:left w:val="single" w:sz="4" w:space="0" w:color="BFBFBF" w:themeColor="background1" w:themeShade="BF"/>
@@ -5314,12 +5895,6 @@
         <w:insideH w:val="single" w:sz="4" w:space="0" w:color="BFBFBF" w:themeColor="background1" w:themeShade="BF"/>
         <w:insideV w:val="single" w:sz="4" w:space="0" w:color="BFBFBF" w:themeColor="background1" w:themeShade="BF"/>
       </w:tblBorders>
-      <w:tblCellMar>
-        <w:top w:w="0" w:type="dxa"/>
-        <w:left w:w="108" w:type="dxa"/>
-        <w:bottom w:w="0" w:type="dxa"/>
-        <w:right w:w="108" w:type="dxa"/>
-      </w:tblCellMar>
     </w:tblPr>
     <w:tblStylePr w:type="firstRow">
       <w:rPr>
@@ -5364,13 +5939,12 @@
       </w:tcPr>
     </w:tblStylePr>
   </w:style>
-  <w:style w:type="table" w:styleId="TableGridLight">
+  <w:style w:type="table" w:styleId="TabellemithellemGitternetz">
     <w:name w:val="Grid Table Light"/>
-    <w:basedOn w:val="TableNormal"/>
+    <w:basedOn w:val="NormaleTabelle"/>
     <w:uiPriority w:val="40"/>
     <w:rsid w:val="003323F3"/>
     <w:tblPr>
-      <w:tblInd w:w="0" w:type="dxa"/>
       <w:tblBorders>
         <w:top w:val="single" w:sz="4" w:space="0" w:color="BFBFBF" w:themeColor="background1" w:themeShade="BF"/>
         <w:left w:val="single" w:sz="4" w:space="0" w:color="BFBFBF" w:themeColor="background1" w:themeShade="BF"/>
@@ -5379,23 +5953,16 @@
         <w:insideH w:val="single" w:sz="4" w:space="0" w:color="BFBFBF" w:themeColor="background1" w:themeShade="BF"/>
         <w:insideV w:val="single" w:sz="4" w:space="0" w:color="BFBFBF" w:themeColor="background1" w:themeShade="BF"/>
       </w:tblBorders>
-      <w:tblCellMar>
-        <w:top w:w="0" w:type="dxa"/>
-        <w:left w:w="108" w:type="dxa"/>
-        <w:bottom w:w="0" w:type="dxa"/>
-        <w:right w:w="108" w:type="dxa"/>
-      </w:tblCellMar>
     </w:tblPr>
   </w:style>
-  <w:style w:type="table" w:styleId="GridTable1Light-Accent1">
+  <w:style w:type="table" w:styleId="Gitternetztabelle1hellAkzent1">
     <w:name w:val="Grid Table 1 Light Accent 1"/>
-    <w:basedOn w:val="TableNormal"/>
+    <w:basedOn w:val="NormaleTabelle"/>
     <w:uiPriority w:val="46"/>
     <w:rsid w:val="003323F3"/>
     <w:tblPr>
       <w:tblStyleRowBandSize w:val="1"/>
       <w:tblStyleColBandSize w:val="1"/>
-      <w:tblInd w:w="0" w:type="dxa"/>
       <w:tblBorders>
         <w:top w:val="single" w:sz="4" w:space="0" w:color="B4C6E7" w:themeColor="accent1" w:themeTint="66"/>
         <w:left w:val="single" w:sz="4" w:space="0" w:color="B4C6E7" w:themeColor="accent1" w:themeTint="66"/>
@@ -5404,12 +5971,6 @@
         <w:insideH w:val="single" w:sz="4" w:space="0" w:color="B4C6E7" w:themeColor="accent1" w:themeTint="66"/>
         <w:insideV w:val="single" w:sz="4" w:space="0" w:color="B4C6E7" w:themeColor="accent1" w:themeTint="66"/>
       </w:tblBorders>
-      <w:tblCellMar>
-        <w:top w:w="0" w:type="dxa"/>
-        <w:left w:w="108" w:type="dxa"/>
-        <w:bottom w:w="0" w:type="dxa"/>
-        <w:right w:w="108" w:type="dxa"/>
-      </w:tblCellMar>
     </w:tblPr>
     <w:tblStylePr w:type="firstRow">
       <w:rPr>
@@ -5448,27 +6009,20 @@
       </w:rPr>
     </w:tblStylePr>
   </w:style>
-  <w:style w:type="table" w:styleId="GridTable2-Accent5">
+  <w:style w:type="table" w:styleId="Gitternetztabelle2Akzent5">
     <w:name w:val="Grid Table 2 Accent 5"/>
-    <w:basedOn w:val="TableNormal"/>
+    <w:basedOn w:val="NormaleTabelle"/>
     <w:uiPriority w:val="47"/>
     <w:rsid w:val="003323F3"/>
     <w:tblPr>
       <w:tblStyleRowBandSize w:val="1"/>
       <w:tblStyleColBandSize w:val="1"/>
-      <w:tblInd w:w="0" w:type="dxa"/>
       <w:tblBorders>
         <w:top w:val="single" w:sz="2" w:space="0" w:color="9CC2E5" w:themeColor="accent5" w:themeTint="99"/>
         <w:bottom w:val="single" w:sz="2" w:space="0" w:color="9CC2E5" w:themeColor="accent5" w:themeTint="99"/>
         <w:insideH w:val="single" w:sz="2" w:space="0" w:color="9CC2E5" w:themeColor="accent5" w:themeTint="99"/>
         <w:insideV w:val="single" w:sz="2" w:space="0" w:color="9CC2E5" w:themeColor="accent5" w:themeTint="99"/>
       </w:tblBorders>
-      <w:tblCellMar>
-        <w:top w:w="0" w:type="dxa"/>
-        <w:left w:w="108" w:type="dxa"/>
-        <w:bottom w:w="0" w:type="dxa"/>
-        <w:right w:w="108" w:type="dxa"/>
-      </w:tblCellMar>
     </w:tblPr>
     <w:tblStylePr w:type="firstRow">
       <w:rPr>
@@ -5527,15 +6081,14 @@
       </w:tcPr>
     </w:tblStylePr>
   </w:style>
-  <w:style w:type="table" w:styleId="GridTable1Light-Accent3">
+  <w:style w:type="table" w:styleId="Gitternetztabelle1hellAkzent3">
     <w:name w:val="Grid Table 1 Light Accent 3"/>
-    <w:basedOn w:val="TableNormal"/>
+    <w:basedOn w:val="NormaleTabelle"/>
     <w:uiPriority w:val="46"/>
     <w:rsid w:val="003323F3"/>
     <w:tblPr>
       <w:tblStyleRowBandSize w:val="1"/>
       <w:tblStyleColBandSize w:val="1"/>
-      <w:tblInd w:w="0" w:type="dxa"/>
       <w:tblBorders>
         <w:top w:val="single" w:sz="4" w:space="0" w:color="DBDBDB" w:themeColor="accent3" w:themeTint="66"/>
         <w:left w:val="single" w:sz="4" w:space="0" w:color="DBDBDB" w:themeColor="accent3" w:themeTint="66"/>
@@ -5544,12 +6097,6 @@
         <w:insideH w:val="single" w:sz="4" w:space="0" w:color="DBDBDB" w:themeColor="accent3" w:themeTint="66"/>
         <w:insideV w:val="single" w:sz="4" w:space="0" w:color="DBDBDB" w:themeColor="accent3" w:themeTint="66"/>
       </w:tblBorders>
-      <w:tblCellMar>
-        <w:top w:w="0" w:type="dxa"/>
-        <w:left w:w="108" w:type="dxa"/>
-        <w:bottom w:w="0" w:type="dxa"/>
-        <w:right w:w="108" w:type="dxa"/>
-      </w:tblCellMar>
     </w:tblPr>
     <w:tblStylePr w:type="firstRow">
       <w:rPr>
@@ -5588,15 +6135,14 @@
       </w:rPr>
     </w:tblStylePr>
   </w:style>
-  <w:style w:type="table" w:styleId="GridTable1Light-Accent5">
+  <w:style w:type="table" w:styleId="Gitternetztabelle1hellAkzent5">
     <w:name w:val="Grid Table 1 Light Accent 5"/>
-    <w:basedOn w:val="TableNormal"/>
+    <w:basedOn w:val="NormaleTabelle"/>
     <w:uiPriority w:val="46"/>
     <w:rsid w:val="003323F3"/>
     <w:tblPr>
       <w:tblStyleRowBandSize w:val="1"/>
       <w:tblStyleColBandSize w:val="1"/>
-      <w:tblInd w:w="0" w:type="dxa"/>
       <w:tblBorders>
         <w:top w:val="single" w:sz="4" w:space="0" w:color="BDD6EE" w:themeColor="accent5" w:themeTint="66"/>
         <w:left w:val="single" w:sz="4" w:space="0" w:color="BDD6EE" w:themeColor="accent5" w:themeTint="66"/>
@@ -5605,12 +6151,6 @@
         <w:insideH w:val="single" w:sz="4" w:space="0" w:color="BDD6EE" w:themeColor="accent5" w:themeTint="66"/>
         <w:insideV w:val="single" w:sz="4" w:space="0" w:color="BDD6EE" w:themeColor="accent5" w:themeTint="66"/>
       </w:tblBorders>
-      <w:tblCellMar>
-        <w:top w:w="0" w:type="dxa"/>
-        <w:left w:w="108" w:type="dxa"/>
-        <w:bottom w:w="0" w:type="dxa"/>
-        <w:right w:w="108" w:type="dxa"/>
-      </w:tblCellMar>
     </w:tblPr>
     <w:tblStylePr w:type="firstRow">
       <w:rPr>
@@ -5649,15 +6189,14 @@
       </w:rPr>
     </w:tblStylePr>
   </w:style>
-  <w:style w:type="table" w:styleId="GridTable4-Accent3">
+  <w:style w:type="table" w:styleId="Gitternetztabelle4Akzent3">
     <w:name w:val="Grid Table 4 Accent 3"/>
-    <w:basedOn w:val="TableNormal"/>
+    <w:basedOn w:val="NormaleTabelle"/>
     <w:uiPriority w:val="49"/>
     <w:rsid w:val="00FA3F26"/>
     <w:tblPr>
       <w:tblStyleRowBandSize w:val="1"/>
       <w:tblStyleColBandSize w:val="1"/>
-      <w:tblInd w:w="0" w:type="dxa"/>
       <w:tblBorders>
         <w:top w:val="single" w:sz="4" w:space="0" w:color="C9C9C9" w:themeColor="accent3" w:themeTint="99"/>
         <w:left w:val="single" w:sz="4" w:space="0" w:color="C9C9C9" w:themeColor="accent3" w:themeTint="99"/>
@@ -5666,12 +6205,6 @@
         <w:insideH w:val="single" w:sz="4" w:space="0" w:color="C9C9C9" w:themeColor="accent3" w:themeTint="99"/>
         <w:insideV w:val="single" w:sz="4" w:space="0" w:color="C9C9C9" w:themeColor="accent3" w:themeTint="99"/>
       </w:tblBorders>
-      <w:tblCellMar>
-        <w:top w:w="0" w:type="dxa"/>
-        <w:left w:w="108" w:type="dxa"/>
-        <w:bottom w:w="0" w:type="dxa"/>
-        <w:right w:w="108" w:type="dxa"/>
-      </w:tblCellMar>
     </w:tblPr>
     <w:tblStylePr w:type="firstRow">
       <w:rPr>
@@ -5729,15 +6262,14 @@
       </w:tcPr>
     </w:tblStylePr>
   </w:style>
-  <w:style w:type="table" w:styleId="GridTable4-Accent1">
+  <w:style w:type="table" w:styleId="Gitternetztabelle4Akzent1">
     <w:name w:val="Grid Table 4 Accent 1"/>
-    <w:basedOn w:val="TableNormal"/>
+    <w:basedOn w:val="NormaleTabelle"/>
     <w:uiPriority w:val="49"/>
     <w:rsid w:val="004F4A46"/>
     <w:tblPr>
       <w:tblStyleRowBandSize w:val="1"/>
       <w:tblStyleColBandSize w:val="1"/>
-      <w:tblInd w:w="0" w:type="dxa"/>
       <w:tblBorders>
         <w:top w:val="single" w:sz="4" w:space="0" w:color="8EAADB" w:themeColor="accent1" w:themeTint="99"/>
         <w:left w:val="single" w:sz="4" w:space="0" w:color="8EAADB" w:themeColor="accent1" w:themeTint="99"/>
@@ -5746,12 +6278,6 @@
         <w:insideH w:val="single" w:sz="4" w:space="0" w:color="8EAADB" w:themeColor="accent1" w:themeTint="99"/>
         <w:insideV w:val="single" w:sz="4" w:space="0" w:color="8EAADB" w:themeColor="accent1" w:themeTint="99"/>
       </w:tblBorders>
-      <w:tblCellMar>
-        <w:top w:w="0" w:type="dxa"/>
-        <w:left w:w="108" w:type="dxa"/>
-        <w:bottom w:w="0" w:type="dxa"/>
-        <w:right w:w="108" w:type="dxa"/>
-      </w:tblCellMar>
     </w:tblPr>
     <w:tblStylePr w:type="firstRow">
       <w:rPr>
@@ -5809,15 +6335,14 @@
       </w:tcPr>
     </w:tblStylePr>
   </w:style>
-  <w:style w:type="table" w:styleId="GridTable5Dark-Accent1">
+  <w:style w:type="table" w:styleId="Gitternetztabelle5dunkelAkzent1">
     <w:name w:val="Grid Table 5 Dark Accent 1"/>
-    <w:basedOn w:val="TableNormal"/>
+    <w:basedOn w:val="NormaleTabelle"/>
     <w:uiPriority w:val="50"/>
     <w:rsid w:val="004F4A46"/>
     <w:tblPr>
       <w:tblStyleRowBandSize w:val="1"/>
       <w:tblStyleColBandSize w:val="1"/>
-      <w:tblInd w:w="0" w:type="dxa"/>
       <w:tblBorders>
         <w:top w:val="single" w:sz="4" w:space="0" w:color="FFFFFF" w:themeColor="background1"/>
         <w:left w:val="single" w:sz="4" w:space="0" w:color="FFFFFF" w:themeColor="background1"/>
@@ -5826,12 +6351,6 @@
         <w:insideH w:val="single" w:sz="4" w:space="0" w:color="FFFFFF" w:themeColor="background1"/>
         <w:insideV w:val="single" w:sz="4" w:space="0" w:color="FFFFFF" w:themeColor="background1"/>
       </w:tblBorders>
-      <w:tblCellMar>
-        <w:top w:w="0" w:type="dxa"/>
-        <w:left w:w="108" w:type="dxa"/>
-        <w:bottom w:w="0" w:type="dxa"/>
-        <w:right w:w="108" w:type="dxa"/>
-      </w:tblCellMar>
     </w:tblPr>
     <w:tcPr>
       <w:shd w:val="clear" w:color="auto" w:fill="D9E2F3" w:themeFill="accent1" w:themeFillTint="33"/>
@@ -5919,11 +6438,11 @@
       </w:tcPr>
     </w:tblStylePr>
   </w:style>
-  <w:style w:type="paragraph" w:styleId="Title">
+  <w:style w:type="paragraph" w:styleId="Titel">
     <w:name w:val="Title"/>
-    <w:basedOn w:val="Normal"/>
-    <w:next w:val="Normal"/>
-    <w:link w:val="TitleChar"/>
+    <w:basedOn w:val="Standard"/>
+    <w:next w:val="Standard"/>
+    <w:link w:val="TitelZchn"/>
     <w:uiPriority w:val="10"/>
     <w:qFormat/>
     <w:rsid w:val="00DC5656"/>
@@ -5938,10 +6457,10 @@
       <w:szCs w:val="56"/>
     </w:rPr>
   </w:style>
-  <w:style w:type="character" w:customStyle="1" w:styleId="TitleChar">
-    <w:name w:val="Title Char"/>
-    <w:basedOn w:val="DefaultParagraphFont"/>
-    <w:link w:val="Title"/>
+  <w:style w:type="character" w:customStyle="1" w:styleId="TitelZchn">
+    <w:name w:val="Titel Zchn"/>
+    <w:basedOn w:val="Absatz-Standardschriftart"/>
+    <w:link w:val="Titel"/>
     <w:uiPriority w:val="10"/>
     <w:rsid w:val="00DC5656"/>
     <w:rPr>
@@ -5952,10 +6471,10 @@
       <w:szCs w:val="56"/>
     </w:rPr>
   </w:style>
-  <w:style w:type="character" w:customStyle="1" w:styleId="Heading2Char">
-    <w:name w:val="Heading 2 Char"/>
-    <w:basedOn w:val="DefaultParagraphFont"/>
-    <w:link w:val="Heading2"/>
+  <w:style w:type="character" w:customStyle="1" w:styleId="berschrift2Zchn">
+    <w:name w:val="Überschrift 2 Zchn"/>
+    <w:basedOn w:val="Absatz-Standardschriftart"/>
+    <w:link w:val="berschrift2"/>
     <w:uiPriority w:val="9"/>
     <w:rsid w:val="00F93568"/>
     <w:rPr>
@@ -5966,9 +6485,9 @@
       <w:lang w:val="en-US"/>
     </w:rPr>
   </w:style>
-  <w:style w:type="paragraph" w:styleId="ListParagraph">
+  <w:style w:type="paragraph" w:styleId="Listenabsatz">
     <w:name w:val="List Paragraph"/>
-    <w:basedOn w:val="Normal"/>
+    <w:basedOn w:val="Standard"/>
     <w:uiPriority w:val="34"/>
     <w:qFormat/>
     <w:rsid w:val="00B26B74"/>
@@ -5977,10 +6496,10 @@
       <w:contextualSpacing/>
     </w:pPr>
   </w:style>
-  <w:style w:type="paragraph" w:styleId="TOCHeading">
+  <w:style w:type="paragraph" w:styleId="Inhaltsverzeichnisberschrift">
     <w:name w:val="TOC Heading"/>
-    <w:basedOn w:val="Heading1"/>
-    <w:next w:val="Normal"/>
+    <w:basedOn w:val="berschrift1"/>
+    <w:next w:val="Standard"/>
     <w:uiPriority w:val="39"/>
     <w:unhideWhenUsed/>
     <w:qFormat/>
@@ -5996,10 +6515,10 @@
       <w:szCs w:val="28"/>
     </w:rPr>
   </w:style>
-  <w:style w:type="paragraph" w:styleId="TOC1">
+  <w:style w:type="paragraph" w:styleId="Verzeichnis1">
     <w:name w:val="toc 1"/>
-    <w:basedOn w:val="Normal"/>
-    <w:next w:val="Normal"/>
+    <w:basedOn w:val="Standard"/>
+    <w:next w:val="Standard"/>
     <w:autoRedefine/>
     <w:uiPriority w:val="39"/>
     <w:unhideWhenUsed/>
@@ -6012,10 +6531,10 @@
       <w:bCs/>
     </w:rPr>
   </w:style>
-  <w:style w:type="paragraph" w:styleId="TOC2">
+  <w:style w:type="paragraph" w:styleId="Verzeichnis2">
     <w:name w:val="toc 2"/>
-    <w:basedOn w:val="Normal"/>
-    <w:next w:val="Normal"/>
+    <w:basedOn w:val="Standard"/>
+    <w:next w:val="Standard"/>
     <w:autoRedefine/>
     <w:uiPriority w:val="39"/>
     <w:unhideWhenUsed/>
@@ -6032,7 +6551,7 @@
   </w:style>
   <w:style w:type="character" w:styleId="Hyperlink">
     <w:name w:val="Hyperlink"/>
-    <w:basedOn w:val="DefaultParagraphFont"/>
+    <w:basedOn w:val="Absatz-Standardschriftart"/>
     <w:uiPriority w:val="99"/>
     <w:unhideWhenUsed/>
     <w:rsid w:val="00F05FCE"/>
@@ -6041,10 +6560,10 @@
       <w:u w:val="single"/>
     </w:rPr>
   </w:style>
-  <w:style w:type="paragraph" w:styleId="TOC3">
+  <w:style w:type="paragraph" w:styleId="Verzeichnis3">
     <w:name w:val="toc 3"/>
-    <w:basedOn w:val="Normal"/>
-    <w:next w:val="Normal"/>
+    <w:basedOn w:val="Standard"/>
+    <w:next w:val="Standard"/>
     <w:autoRedefine/>
     <w:uiPriority w:val="39"/>
     <w:semiHidden/>
@@ -6058,10 +6577,10 @@
       <w:szCs w:val="22"/>
     </w:rPr>
   </w:style>
-  <w:style w:type="paragraph" w:styleId="TOC4">
+  <w:style w:type="paragraph" w:styleId="Verzeichnis4">
     <w:name w:val="toc 4"/>
-    <w:basedOn w:val="Normal"/>
-    <w:next w:val="Normal"/>
+    <w:basedOn w:val="Standard"/>
+    <w:next w:val="Standard"/>
     <w:autoRedefine/>
     <w:uiPriority w:val="39"/>
     <w:semiHidden/>
@@ -6075,10 +6594,10 @@
       <w:szCs w:val="20"/>
     </w:rPr>
   </w:style>
-  <w:style w:type="paragraph" w:styleId="TOC5">
+  <w:style w:type="paragraph" w:styleId="Verzeichnis5">
     <w:name w:val="toc 5"/>
-    <w:basedOn w:val="Normal"/>
-    <w:next w:val="Normal"/>
+    <w:basedOn w:val="Standard"/>
+    <w:next w:val="Standard"/>
     <w:autoRedefine/>
     <w:uiPriority w:val="39"/>
     <w:semiHidden/>
@@ -6092,10 +6611,10 @@
       <w:szCs w:val="20"/>
     </w:rPr>
   </w:style>
-  <w:style w:type="paragraph" w:styleId="TOC6">
+  <w:style w:type="paragraph" w:styleId="Verzeichnis6">
     <w:name w:val="toc 6"/>
-    <w:basedOn w:val="Normal"/>
-    <w:next w:val="Normal"/>
+    <w:basedOn w:val="Standard"/>
+    <w:next w:val="Standard"/>
     <w:autoRedefine/>
     <w:uiPriority w:val="39"/>
     <w:semiHidden/>
@@ -6109,10 +6628,10 @@
       <w:szCs w:val="20"/>
     </w:rPr>
   </w:style>
-  <w:style w:type="paragraph" w:styleId="TOC7">
+  <w:style w:type="paragraph" w:styleId="Verzeichnis7">
     <w:name w:val="toc 7"/>
-    <w:basedOn w:val="Normal"/>
-    <w:next w:val="Normal"/>
+    <w:basedOn w:val="Standard"/>
+    <w:next w:val="Standard"/>
     <w:autoRedefine/>
     <w:uiPriority w:val="39"/>
     <w:semiHidden/>
@@ -6126,10 +6645,10 @@
       <w:szCs w:val="20"/>
     </w:rPr>
   </w:style>
-  <w:style w:type="paragraph" w:styleId="TOC8">
+  <w:style w:type="paragraph" w:styleId="Verzeichnis8">
     <w:name w:val="toc 8"/>
-    <w:basedOn w:val="Normal"/>
-    <w:next w:val="Normal"/>
+    <w:basedOn w:val="Standard"/>
+    <w:next w:val="Standard"/>
     <w:autoRedefine/>
     <w:uiPriority w:val="39"/>
     <w:semiHidden/>
@@ -6143,10 +6662,10 @@
       <w:szCs w:val="20"/>
     </w:rPr>
   </w:style>
-  <w:style w:type="paragraph" w:styleId="TOC9">
+  <w:style w:type="paragraph" w:styleId="Verzeichnis9">
     <w:name w:val="toc 9"/>
-    <w:basedOn w:val="Normal"/>
-    <w:next w:val="Normal"/>
+    <w:basedOn w:val="Standard"/>
+    <w:next w:val="Standard"/>
     <w:autoRedefine/>
     <w:uiPriority w:val="39"/>
     <w:semiHidden/>
@@ -6160,9 +6679,9 @@
       <w:szCs w:val="20"/>
     </w:rPr>
   </w:style>
-  <w:style w:type="paragraph" w:styleId="NoSpacing">
+  <w:style w:type="paragraph" w:styleId="KeinLeerraum">
     <w:name w:val="No Spacing"/>
-    <w:link w:val="NoSpacingChar"/>
+    <w:link w:val="KeinLeerraumZchn"/>
     <w:uiPriority w:val="1"/>
     <w:qFormat/>
     <w:rsid w:val="0057687C"/>
@@ -6173,10 +6692,10 @@
       <w:lang w:val="en-US" w:eastAsia="zh-CN"/>
     </w:rPr>
   </w:style>
-  <w:style w:type="character" w:customStyle="1" w:styleId="NoSpacingChar">
-    <w:name w:val="No Spacing Char"/>
-    <w:basedOn w:val="DefaultParagraphFont"/>
-    <w:link w:val="NoSpacing"/>
+  <w:style w:type="character" w:customStyle="1" w:styleId="KeinLeerraumZchn">
+    <w:name w:val="Kein Leerraum Zchn"/>
+    <w:basedOn w:val="Absatz-Standardschriftart"/>
+    <w:link w:val="KeinLeerraum"/>
     <w:uiPriority w:val="1"/>
     <w:rsid w:val="0057687C"/>
     <w:rPr>
@@ -6186,10 +6705,10 @@
       <w:lang w:val="en-US" w:eastAsia="zh-CN"/>
     </w:rPr>
   </w:style>
-  <w:style w:type="paragraph" w:styleId="Header">
+  <w:style w:type="paragraph" w:styleId="Kopfzeile">
     <w:name w:val="header"/>
-    <w:basedOn w:val="Normal"/>
-    <w:link w:val="HeaderChar"/>
+    <w:basedOn w:val="Standard"/>
+    <w:link w:val="KopfzeileZchn"/>
     <w:uiPriority w:val="99"/>
     <w:unhideWhenUsed/>
     <w:rsid w:val="003F42DE"/>
@@ -6200,20 +6719,20 @@
       </w:tabs>
     </w:pPr>
   </w:style>
-  <w:style w:type="character" w:customStyle="1" w:styleId="HeaderChar">
-    <w:name w:val="Header Char"/>
-    <w:basedOn w:val="DefaultParagraphFont"/>
-    <w:link w:val="Header"/>
+  <w:style w:type="character" w:customStyle="1" w:styleId="KopfzeileZchn">
+    <w:name w:val="Kopfzeile Zchn"/>
+    <w:basedOn w:val="Absatz-Standardschriftart"/>
+    <w:link w:val="Kopfzeile"/>
     <w:uiPriority w:val="99"/>
     <w:rsid w:val="003F42DE"/>
     <w:rPr>
       <w:lang w:val="en-US"/>
     </w:rPr>
   </w:style>
-  <w:style w:type="paragraph" w:styleId="Footer">
+  <w:style w:type="paragraph" w:styleId="Fuzeile">
     <w:name w:val="footer"/>
-    <w:basedOn w:val="Normal"/>
-    <w:link w:val="FooterChar"/>
+    <w:basedOn w:val="Standard"/>
+    <w:link w:val="FuzeileZchn"/>
     <w:uiPriority w:val="99"/>
     <w:unhideWhenUsed/>
     <w:rsid w:val="003F42DE"/>
@@ -6224,19 +6743,19 @@
       </w:tabs>
     </w:pPr>
   </w:style>
-  <w:style w:type="character" w:customStyle="1" w:styleId="FooterChar">
-    <w:name w:val="Footer Char"/>
-    <w:basedOn w:val="DefaultParagraphFont"/>
-    <w:link w:val="Footer"/>
+  <w:style w:type="character" w:customStyle="1" w:styleId="FuzeileZchn">
+    <w:name w:val="Fußzeile Zchn"/>
+    <w:basedOn w:val="Absatz-Standardschriftart"/>
+    <w:link w:val="Fuzeile"/>
     <w:uiPriority w:val="99"/>
     <w:rsid w:val="003F42DE"/>
     <w:rPr>
       <w:lang w:val="en-US"/>
     </w:rPr>
   </w:style>
-  <w:style w:type="character" w:styleId="PageNumber">
+  <w:style w:type="character" w:styleId="Seitenzahl">
     <w:name w:val="page number"/>
-    <w:basedOn w:val="DefaultParagraphFont"/>
+    <w:basedOn w:val="Absatz-Standardschriftart"/>
     <w:uiPriority w:val="99"/>
     <w:semiHidden/>
     <w:unhideWhenUsed/>
@@ -6511,7 +7030,7 @@
 </file>
 
 <file path=customXml/itemProps1.xml><?xml version="1.0" encoding="utf-8"?>
-<ds:datastoreItem xmlns:ds="http://schemas.openxmlformats.org/officeDocument/2006/customXml" ds:itemID="{45A603A6-FAF8-1F4C-A958-40744B124065}">
+<ds:datastoreItem xmlns:ds="http://schemas.openxmlformats.org/officeDocument/2006/customXml" ds:itemID="{833B99F5-398F-457B-909A-75779BE2EB0A}">
   <ds:schemaRefs>
     <ds:schemaRef ds:uri="http://schemas.openxmlformats.org/officeDocument/2006/bibliography"/>
   </ds:schemaRefs>

</xml_diff>